<commit_message>
Casos de prueba y tareas que faltan hacer scrum.xlsx
</commit_message>
<xml_diff>
--- a/Documentacion/Casos de prueba.docx
+++ b/Documentacion/Casos de prueba.docx
@@ -115,251 +115,6 @@
     </w:p>
     <w:p>
       <w:pPr>
-        <w:tabs>
-          <w:tab w:val="left" w:pos="2206"/>
-        </w:tabs>
-        <w:spacing w:line="240" w:lineRule="auto"/>
-        <w:contextualSpacing/>
-        <w:rPr>
-          <w:rFonts w:asciiTheme="majorHAnsi" w:hAnsiTheme="majorHAnsi" w:cs="Arial"/>
-        </w:rPr>
-      </w:pPr>
-      <w:r>
-        <w:rPr>
-          <w:rFonts w:asciiTheme="majorHAnsi" w:hAnsiTheme="majorHAnsi" w:cs="Arial"/>
-        </w:rPr>
-        <w:t>Notación para los casos de pruebas:</w:t>
-      </w:r>
-    </w:p>
-    <w:p>
-      <w:pPr>
-        <w:tabs>
-          <w:tab w:val="left" w:pos="2206"/>
-        </w:tabs>
-        <w:spacing w:line="240" w:lineRule="auto"/>
-        <w:contextualSpacing/>
-        <w:rPr>
-          <w:rFonts w:asciiTheme="majorHAnsi" w:hAnsiTheme="majorHAnsi" w:cs="Arial"/>
-          <w:b/>
-        </w:rPr>
-      </w:pPr>
-      <w:r>
-        <w:rPr>
-          <w:rFonts w:cstheme="minorHAnsi"/>
-          <w:b/>
-        </w:rPr>
-        <w:t>Funcionalidad (FXX)</w:t>
-      </w:r>
-    </w:p>
-    <w:p>
-      <w:pPr>
-        <w:pStyle w:val="Ttulo3"/>
-        <w:keepNext w:val="0"/>
-        <w:keepLines w:val="0"/>
-        <w:widowControl w:val="0"/>
-        <w:numPr>
-          <w:ilvl w:val="0"/>
-          <w:numId w:val="1"/>
-        </w:numPr>
-        <w:spacing w:line="240" w:lineRule="auto"/>
-        <w:rPr>
-          <w:rFonts w:asciiTheme="minorHAnsi" w:hAnsiTheme="minorHAnsi" w:cstheme="minorHAnsi"/>
-          <w:color w:val="auto"/>
-          <w:sz w:val="22"/>
-        </w:rPr>
-      </w:pPr>
-      <w:r>
-        <w:rPr>
-          <w:rFonts w:asciiTheme="minorHAnsi" w:hAnsiTheme="minorHAnsi" w:cstheme="minorHAnsi"/>
-          <w:color w:val="auto"/>
-          <w:sz w:val="22"/>
-        </w:rPr>
-        <w:t xml:space="preserve">Casos de prueba de </w:t>
-      </w:r>
-      <w:proofErr w:type="spellStart"/>
-      <w:r>
-        <w:rPr>
-          <w:rFonts w:asciiTheme="minorHAnsi" w:hAnsiTheme="minorHAnsi" w:cstheme="minorHAnsi"/>
-          <w:color w:val="auto"/>
-          <w:sz w:val="22"/>
-        </w:rPr>
-        <w:t>Exito</w:t>
-      </w:r>
-      <w:proofErr w:type="spellEnd"/>
-      <w:r>
-        <w:rPr>
-          <w:rFonts w:asciiTheme="minorHAnsi" w:hAnsiTheme="minorHAnsi" w:cstheme="minorHAnsi"/>
-          <w:color w:val="auto"/>
-          <w:sz w:val="22"/>
-        </w:rPr>
-        <w:t xml:space="preserve"> (CPEXX)</w:t>
-      </w:r>
-    </w:p>
-    <w:p>
-      <w:pPr>
-        <w:pStyle w:val="Ttulo4"/>
-        <w:keepNext w:val="0"/>
-        <w:keepLines w:val="0"/>
-        <w:widowControl w:val="0"/>
-        <w:spacing w:line="240" w:lineRule="auto"/>
-        <w:ind w:left="1440" w:firstLine="720"/>
-        <w:rPr>
-          <w:rFonts w:asciiTheme="minorHAnsi" w:hAnsiTheme="minorHAnsi" w:cstheme="minorHAnsi"/>
-          <w:color w:val="auto"/>
-          <w:u w:val="none"/>
-        </w:rPr>
-      </w:pPr>
-      <w:bookmarkStart w:id="0" w:name="h.ej573db1u6uv" w:colFirst="0" w:colLast="0"/>
-      <w:bookmarkEnd w:id="0"/>
-      <w:r>
-        <w:rPr>
-          <w:rFonts w:asciiTheme="minorHAnsi" w:hAnsiTheme="minorHAnsi" w:cstheme="minorHAnsi"/>
-          <w:color w:val="auto"/>
-          <w:u w:val="none"/>
-        </w:rPr>
-        <w:t>FXX-CPEXX</w:t>
-      </w:r>
-    </w:p>
-    <w:p>
-      <w:pPr>
-        <w:pStyle w:val="Ttulo3"/>
-        <w:keepNext w:val="0"/>
-        <w:keepLines w:val="0"/>
-        <w:widowControl w:val="0"/>
-        <w:numPr>
-          <w:ilvl w:val="0"/>
-          <w:numId w:val="1"/>
-        </w:numPr>
-        <w:spacing w:line="240" w:lineRule="auto"/>
-        <w:rPr>
-          <w:rFonts w:asciiTheme="minorHAnsi" w:hAnsiTheme="minorHAnsi" w:cstheme="minorHAnsi"/>
-          <w:color w:val="auto"/>
-          <w:sz w:val="22"/>
-        </w:rPr>
-      </w:pPr>
-      <w:bookmarkStart w:id="1" w:name="h.g79aq8msz05q" w:colFirst="0" w:colLast="0"/>
-      <w:bookmarkEnd w:id="1"/>
-      <w:r>
-        <w:rPr>
-          <w:rFonts w:asciiTheme="minorHAnsi" w:hAnsiTheme="minorHAnsi" w:cstheme="minorHAnsi"/>
-          <w:color w:val="auto"/>
-          <w:sz w:val="22"/>
-        </w:rPr>
-        <w:t>Casos de prueba Alternativos (CPAXX)</w:t>
-      </w:r>
-    </w:p>
-    <w:p>
-      <w:pPr>
-        <w:pStyle w:val="Ttulo4"/>
-        <w:keepNext w:val="0"/>
-        <w:keepLines w:val="0"/>
-        <w:widowControl w:val="0"/>
-        <w:spacing w:line="240" w:lineRule="auto"/>
-        <w:rPr>
-          <w:rFonts w:asciiTheme="minorHAnsi" w:hAnsiTheme="minorHAnsi" w:cstheme="minorHAnsi"/>
-          <w:color w:val="auto"/>
-          <w:u w:val="none"/>
-        </w:rPr>
-      </w:pPr>
-      <w:bookmarkStart w:id="2" w:name="h.j0usymq57g6i" w:colFirst="0" w:colLast="0"/>
-      <w:bookmarkEnd w:id="2"/>
-      <w:r>
-        <w:rPr>
-          <w:rFonts w:asciiTheme="minorHAnsi" w:hAnsiTheme="minorHAnsi" w:cstheme="minorHAnsi"/>
-          <w:color w:val="auto"/>
-          <w:u w:val="none"/>
-        </w:rPr>
-        <w:tab/>
-      </w:r>
-      <w:r>
-        <w:rPr>
-          <w:rFonts w:asciiTheme="minorHAnsi" w:hAnsiTheme="minorHAnsi" w:cstheme="minorHAnsi"/>
-          <w:color w:val="auto"/>
-          <w:u w:val="none"/>
-        </w:rPr>
-        <w:tab/>
-      </w:r>
-      <w:r>
-        <w:rPr>
-          <w:rFonts w:asciiTheme="minorHAnsi" w:hAnsiTheme="minorHAnsi" w:cstheme="minorHAnsi"/>
-          <w:color w:val="auto"/>
-          <w:u w:val="none"/>
-        </w:rPr>
-        <w:tab/>
-        <w:t>FXX-CPAXX</w:t>
-      </w:r>
-    </w:p>
-    <w:p>
-      <w:pPr>
-        <w:pStyle w:val="Ttulo3"/>
-        <w:keepNext w:val="0"/>
-        <w:keepLines w:val="0"/>
-        <w:widowControl w:val="0"/>
-        <w:numPr>
-          <w:ilvl w:val="0"/>
-          <w:numId w:val="1"/>
-        </w:numPr>
-        <w:spacing w:line="240" w:lineRule="auto"/>
-        <w:rPr>
-          <w:rFonts w:asciiTheme="minorHAnsi" w:hAnsiTheme="minorHAnsi" w:cstheme="minorHAnsi"/>
-          <w:color w:val="auto"/>
-          <w:sz w:val="22"/>
-        </w:rPr>
-      </w:pPr>
-      <w:bookmarkStart w:id="3" w:name="h.250k1216xj90" w:colFirst="0" w:colLast="0"/>
-      <w:bookmarkEnd w:id="3"/>
-      <w:r>
-        <w:rPr>
-          <w:rFonts w:asciiTheme="minorHAnsi" w:hAnsiTheme="minorHAnsi" w:cstheme="minorHAnsi"/>
-          <w:color w:val="auto"/>
-          <w:sz w:val="22"/>
-        </w:rPr>
-        <w:t>Casos de prueba de Falla (CPFXX)</w:t>
-      </w:r>
-    </w:p>
-    <w:p>
-      <w:pPr>
-        <w:pStyle w:val="Ttulo4"/>
-        <w:keepNext w:val="0"/>
-        <w:keepLines w:val="0"/>
-        <w:widowControl w:val="0"/>
-        <w:spacing w:line="240" w:lineRule="auto"/>
-        <w:rPr>
-          <w:rFonts w:asciiTheme="minorHAnsi" w:hAnsiTheme="minorHAnsi" w:cstheme="minorHAnsi"/>
-          <w:color w:val="auto"/>
-          <w:u w:val="none"/>
-        </w:rPr>
-      </w:pPr>
-      <w:bookmarkStart w:id="4" w:name="h.pvbvbppf6sra" w:colFirst="0" w:colLast="0"/>
-      <w:bookmarkEnd w:id="4"/>
-      <w:r>
-        <w:rPr>
-          <w:rFonts w:asciiTheme="minorHAnsi" w:hAnsiTheme="minorHAnsi" w:cstheme="minorHAnsi"/>
-          <w:color w:val="auto"/>
-          <w:u w:val="none"/>
-        </w:rPr>
-        <w:tab/>
-      </w:r>
-      <w:r>
-        <w:rPr>
-          <w:rFonts w:asciiTheme="minorHAnsi" w:hAnsiTheme="minorHAnsi" w:cstheme="minorHAnsi"/>
-          <w:color w:val="auto"/>
-          <w:u w:val="none"/>
-        </w:rPr>
-        <w:tab/>
-      </w:r>
-      <w:r>
-        <w:rPr>
-          <w:rFonts w:asciiTheme="minorHAnsi" w:hAnsiTheme="minorHAnsi" w:cstheme="minorHAnsi"/>
-          <w:color w:val="auto"/>
-          <w:u w:val="none"/>
-        </w:rPr>
-        <w:tab/>
-        <w:t>FXX-CPFXX</w:t>
-      </w:r>
-    </w:p>
-    <w:p>
-      <w:pPr>
         <w:pStyle w:val="Ttulo1"/>
         <w:keepNext w:val="0"/>
         <w:keepLines w:val="0"/>
@@ -422,13 +177,6 @@
           <w:color w:val="auto"/>
           <w:u w:val="single"/>
         </w:rPr>
-        <w:t>F01-</w:t>
-      </w:r>
-      <w:r>
-        <w:rPr>
-          <w:color w:val="auto"/>
-          <w:u w:val="single"/>
-        </w:rPr>
         <w:t>Login del sistema</w:t>
       </w:r>
     </w:p>
@@ -439,32 +187,26 @@
         <w:keepLines w:val="0"/>
         <w:widowControl w:val="0"/>
         <w:contextualSpacing w:val="0"/>
-      </w:pPr>
-      <w:bookmarkStart w:id="5" w:name="h.86hr1519wzqq" w:colFirst="0" w:colLast="0"/>
-      <w:bookmarkEnd w:id="5"/>
+        <w:rPr>
+          <w:color w:val="auto"/>
+        </w:rPr>
+      </w:pPr>
+      <w:bookmarkStart w:id="0" w:name="h.86hr1519wzqq" w:colFirst="0" w:colLast="0"/>
+      <w:bookmarkEnd w:id="0"/>
       <w:r>
-        <w:t>Casos de prueba de éxito</w:t>
+        <w:rPr>
+          <w:color w:val="auto"/>
+        </w:rPr>
+        <w:t>Flujo normal</w:t>
       </w:r>
     </w:p>
     <w:p>
       <w:pPr>
-        <w:pStyle w:val="Ttulo4"/>
-        <w:keepNext w:val="0"/>
-        <w:keepLines w:val="0"/>
-        <w:widowControl w:val="0"/>
-        <w:contextualSpacing w:val="0"/>
-      </w:pPr>
-      <w:bookmarkStart w:id="6" w:name="h.37lhl0ikm517" w:colFirst="0" w:colLast="0"/>
-      <w:bookmarkEnd w:id="6"/>
-      <w:r>
-        <w:t>F01-CPE01-Login exitosos</w:t>
-      </w:r>
-    </w:p>
-    <w:p>
-      <w:pPr>
         <w:pStyle w:val="normal0"/>
         <w:widowControl w:val="0"/>
       </w:pPr>
+      <w:bookmarkStart w:id="1" w:name="h.37lhl0ikm517" w:colFirst="0" w:colLast="0"/>
+      <w:bookmarkEnd w:id="1"/>
     </w:p>
     <w:tbl>
       <w:tblPr>
@@ -816,33 +558,16 @@
         <w:rPr>
           <w:color w:val="auto"/>
         </w:rPr>
-        <w:t>Casos de prueba de Error</w:t>
+        <w:t>Flujo alternativo</w:t>
       </w:r>
     </w:p>
     <w:p>
       <w:pPr>
-        <w:pStyle w:val="Ttulo4"/>
-        <w:contextualSpacing w:val="0"/>
-        <w:rPr>
-          <w:b/>
-          <w:color w:val="auto"/>
-        </w:rPr>
-      </w:pPr>
-      <w:bookmarkStart w:id="7" w:name="h.7x38kqluap4d" w:colFirst="0" w:colLast="0"/>
-      <w:bookmarkEnd w:id="7"/>
-      <w:r>
-        <w:rPr>
-          <w:b/>
-          <w:color w:val="auto"/>
-        </w:rPr>
-        <w:t xml:space="preserve">F01-CPF01-Login Fallido </w:t>
-      </w:r>
-    </w:p>
-    <w:p>
-      <w:pPr>
         <w:pStyle w:val="normal0"/>
         <w:widowControl w:val="0"/>
       </w:pPr>
+      <w:bookmarkStart w:id="2" w:name="h.7x38kqluap4d" w:colFirst="0" w:colLast="0"/>
+      <w:bookmarkEnd w:id="2"/>
     </w:p>
     <w:tbl>
       <w:tblPr>
@@ -913,13 +638,14 @@
             <w:r>
               <w:t xml:space="preserve">Realizar el </w:t>
             </w:r>
-            <w:proofErr w:type="spellStart"/>
-            <w:r>
-              <w:t>login</w:t>
-            </w:r>
-            <w:proofErr w:type="spellEnd"/>
-            <w:r>
-              <w:t xml:space="preserve"> in</w:t>
+            <w:r>
+              <w:t>Login</w:t>
+            </w:r>
+            <w:r>
+              <w:t xml:space="preserve"> </w:t>
+            </w:r>
+            <w:r>
+              <w:t>fallido con un usuario administrador incorrecto</w:t>
             </w:r>
           </w:p>
         </w:tc>
@@ -969,7 +695,2155 @@
               <w:spacing w:line="240" w:lineRule="auto"/>
             </w:pPr>
             <w:r>
-              <w:t>La versión del sistema es diferente a la versión de la base de datos</w:t>
+              <w:t xml:space="preserve">Debe existir al menos un </w:t>
+            </w:r>
+            <w:r>
+              <w:t>usuario administrador en la base de datos.</w:t>
+            </w:r>
+          </w:p>
+        </w:tc>
+      </w:tr>
+      <w:tr>
+        <w:tc>
+          <w:tcPr>
+            <w:tcW w:w="2460" w:type="dxa"/>
+            <w:shd w:val="clear" w:color="auto" w:fill="B6D7A8"/>
+            <w:tcMar>
+              <w:top w:w="100" w:type="dxa"/>
+              <w:left w:w="100" w:type="dxa"/>
+              <w:bottom w:w="100" w:type="dxa"/>
+              <w:right w:w="100" w:type="dxa"/>
+            </w:tcMar>
+          </w:tcPr>
+          <w:p>
+            <w:pPr>
+              <w:pStyle w:val="normal0"/>
+              <w:widowControl w:val="0"/>
+              <w:spacing w:line="240" w:lineRule="auto"/>
+            </w:pPr>
+            <w:r>
+              <w:rPr>
+                <w:b/>
+              </w:rPr>
+              <w:t>Datos de Prueba</w:t>
+            </w:r>
+          </w:p>
+        </w:tc>
+        <w:tc>
+          <w:tcPr>
+            <w:tcW w:w="6900" w:type="dxa"/>
+            <w:tcMar>
+              <w:top w:w="100" w:type="dxa"/>
+              <w:left w:w="100" w:type="dxa"/>
+              <w:bottom w:w="100" w:type="dxa"/>
+              <w:right w:w="100" w:type="dxa"/>
+            </w:tcMar>
+          </w:tcPr>
+          <w:p>
+            <w:pPr>
+              <w:pStyle w:val="normal0"/>
+              <w:widowControl w:val="0"/>
+              <w:spacing w:line="240" w:lineRule="auto"/>
+            </w:pPr>
+            <w:r>
+              <w:t>Usuario Incorrecto</w:t>
+            </w:r>
+          </w:p>
+          <w:p>
+            <w:pPr>
+              <w:pStyle w:val="normal0"/>
+              <w:widowControl w:val="0"/>
+              <w:spacing w:line="240" w:lineRule="auto"/>
+            </w:pPr>
+            <w:proofErr w:type="spellStart"/>
+            <w:r>
+              <w:t>User</w:t>
+            </w:r>
+            <w:proofErr w:type="spellEnd"/>
+            <w:r>
+              <w:t>=</w:t>
+            </w:r>
+            <w:proofErr w:type="spellStart"/>
+            <w:r>
+              <w:t>pchaves</w:t>
+            </w:r>
+            <w:proofErr w:type="spellEnd"/>
+          </w:p>
+          <w:p>
+            <w:pPr>
+              <w:pStyle w:val="normal0"/>
+              <w:widowControl w:val="0"/>
+              <w:spacing w:line="240" w:lineRule="auto"/>
+            </w:pPr>
+            <w:proofErr w:type="spellStart"/>
+            <w:r>
+              <w:t>Password</w:t>
+            </w:r>
+            <w:proofErr w:type="spellEnd"/>
+            <w:r>
+              <w:t>=chavez123</w:t>
+            </w:r>
+          </w:p>
+          <w:p>
+            <w:pPr>
+              <w:pStyle w:val="normal0"/>
+              <w:widowControl w:val="0"/>
+              <w:spacing w:line="240" w:lineRule="auto"/>
+            </w:pPr>
+            <w:r>
+              <w:t>Contraseña</w:t>
+            </w:r>
+            <w:r>
+              <w:t xml:space="preserve"> Incorrecta</w:t>
+            </w:r>
+          </w:p>
+          <w:p>
+            <w:pPr>
+              <w:pStyle w:val="normal0"/>
+              <w:widowControl w:val="0"/>
+              <w:spacing w:line="240" w:lineRule="auto"/>
+            </w:pPr>
+            <w:proofErr w:type="spellStart"/>
+            <w:r>
+              <w:t>User</w:t>
+            </w:r>
+            <w:proofErr w:type="spellEnd"/>
+            <w:r>
+              <w:t>=</w:t>
+            </w:r>
+            <w:proofErr w:type="spellStart"/>
+            <w:r>
+              <w:t>pchavez</w:t>
+            </w:r>
+            <w:proofErr w:type="spellEnd"/>
+          </w:p>
+          <w:p>
+            <w:pPr>
+              <w:pStyle w:val="normal0"/>
+              <w:widowControl w:val="0"/>
+              <w:spacing w:line="240" w:lineRule="auto"/>
+            </w:pPr>
+            <w:proofErr w:type="spellStart"/>
+            <w:r>
+              <w:t>Password</w:t>
+            </w:r>
+            <w:proofErr w:type="spellEnd"/>
+            <w:r>
+              <w:t>=chaves123</w:t>
+            </w:r>
+          </w:p>
+        </w:tc>
+      </w:tr>
+      <w:tr>
+        <w:tc>
+          <w:tcPr>
+            <w:tcW w:w="2460" w:type="dxa"/>
+            <w:shd w:val="clear" w:color="auto" w:fill="B6D7A8"/>
+            <w:tcMar>
+              <w:top w:w="100" w:type="dxa"/>
+              <w:left w:w="100" w:type="dxa"/>
+              <w:bottom w:w="100" w:type="dxa"/>
+              <w:right w:w="100" w:type="dxa"/>
+            </w:tcMar>
+          </w:tcPr>
+          <w:p>
+            <w:pPr>
+              <w:pStyle w:val="normal0"/>
+              <w:widowControl w:val="0"/>
+              <w:spacing w:line="240" w:lineRule="auto"/>
+            </w:pPr>
+            <w:r>
+              <w:rPr>
+                <w:b/>
+              </w:rPr>
+              <w:t>Pasos</w:t>
+            </w:r>
+          </w:p>
+        </w:tc>
+        <w:tc>
+          <w:tcPr>
+            <w:tcW w:w="6900" w:type="dxa"/>
+            <w:tcMar>
+              <w:top w:w="100" w:type="dxa"/>
+              <w:left w:w="100" w:type="dxa"/>
+              <w:bottom w:w="100" w:type="dxa"/>
+              <w:right w:w="100" w:type="dxa"/>
+            </w:tcMar>
+          </w:tcPr>
+          <w:p>
+            <w:pPr>
+              <w:pStyle w:val="normal0"/>
+              <w:widowControl w:val="0"/>
+              <w:numPr>
+                <w:ilvl w:val="0"/>
+                <w:numId w:val="2"/>
+              </w:numPr>
+              <w:spacing w:line="240" w:lineRule="auto"/>
+              <w:ind w:hanging="359"/>
+              <w:contextualSpacing/>
+            </w:pPr>
+            <w:r>
+              <w:t>Inicia el sistema</w:t>
+            </w:r>
+          </w:p>
+          <w:p>
+            <w:pPr>
+              <w:pStyle w:val="normal0"/>
+              <w:widowControl w:val="0"/>
+              <w:numPr>
+                <w:ilvl w:val="0"/>
+                <w:numId w:val="2"/>
+              </w:numPr>
+              <w:spacing w:line="240" w:lineRule="auto"/>
+              <w:ind w:hanging="359"/>
+              <w:contextualSpacing/>
+            </w:pPr>
+            <w:r>
+              <w:t>Ingresa datos</w:t>
+            </w:r>
+          </w:p>
+          <w:p>
+            <w:pPr>
+              <w:pStyle w:val="normal0"/>
+              <w:widowControl w:val="0"/>
+              <w:numPr>
+                <w:ilvl w:val="0"/>
+                <w:numId w:val="3"/>
+              </w:numPr>
+              <w:spacing w:line="240" w:lineRule="auto"/>
+              <w:ind w:hanging="359"/>
+              <w:contextualSpacing/>
+            </w:pPr>
+            <w:r>
+              <w:t>Presiona el botón “Ingresar”</w:t>
+            </w:r>
+          </w:p>
+        </w:tc>
+      </w:tr>
+      <w:tr>
+        <w:tc>
+          <w:tcPr>
+            <w:tcW w:w="2460" w:type="dxa"/>
+            <w:shd w:val="clear" w:color="auto" w:fill="B6D7A8"/>
+            <w:tcMar>
+              <w:top w:w="100" w:type="dxa"/>
+              <w:left w:w="100" w:type="dxa"/>
+              <w:bottom w:w="100" w:type="dxa"/>
+              <w:right w:w="100" w:type="dxa"/>
+            </w:tcMar>
+          </w:tcPr>
+          <w:p>
+            <w:pPr>
+              <w:pStyle w:val="normal0"/>
+              <w:widowControl w:val="0"/>
+              <w:spacing w:line="240" w:lineRule="auto"/>
+            </w:pPr>
+            <w:r>
+              <w:rPr>
+                <w:b/>
+              </w:rPr>
+              <w:t>Resultado esperado</w:t>
+            </w:r>
+          </w:p>
+        </w:tc>
+        <w:tc>
+          <w:tcPr>
+            <w:tcW w:w="6900" w:type="dxa"/>
+            <w:tcMar>
+              <w:top w:w="100" w:type="dxa"/>
+              <w:left w:w="100" w:type="dxa"/>
+              <w:bottom w:w="100" w:type="dxa"/>
+              <w:right w:w="100" w:type="dxa"/>
+            </w:tcMar>
+          </w:tcPr>
+          <w:p>
+            <w:pPr>
+              <w:pStyle w:val="normal0"/>
+              <w:widowControl w:val="0"/>
+              <w:spacing w:line="240" w:lineRule="auto"/>
+            </w:pPr>
+            <w:r>
+              <w:t xml:space="preserve"> Visualiza pantalla de error con la leyenda “El usuario o </w:t>
+            </w:r>
+            <w:r>
+              <w:t>contraseña es</w:t>
+            </w:r>
+            <w:r>
+              <w:t xml:space="preserve"> incorrecto”</w:t>
+            </w:r>
+            <w:r>
+              <w:t>.</w:t>
+            </w:r>
+          </w:p>
+        </w:tc>
+      </w:tr>
+    </w:tbl>
+    <w:p>
+      <w:pPr>
+        <w:pStyle w:val="normal0"/>
+        <w:widowControl w:val="0"/>
+        <w:jc w:val="center"/>
+      </w:pPr>
+    </w:p>
+    <w:p>
+      <w:pPr>
+        <w:pStyle w:val="Ttulo1"/>
+        <w:keepNext w:val="0"/>
+        <w:keepLines w:val="0"/>
+        <w:widowControl w:val="0"/>
+        <w:rPr>
+          <w:color w:val="auto"/>
+          <w:u w:val="single"/>
+        </w:rPr>
+      </w:pPr>
+      <w:r>
+        <w:rPr>
+          <w:color w:val="auto"/>
+          <w:u w:val="single"/>
+        </w:rPr>
+        <w:lastRenderedPageBreak/>
+        <w:t>Consulta Pedido</w:t>
+      </w:r>
+    </w:p>
+    <w:p>
+      <w:pPr>
+        <w:pStyle w:val="Ttulo3"/>
+        <w:keepNext w:val="0"/>
+        <w:keepLines w:val="0"/>
+        <w:widowControl w:val="0"/>
+        <w:contextualSpacing w:val="0"/>
+        <w:rPr>
+          <w:color w:val="auto"/>
+        </w:rPr>
+      </w:pPr>
+      <w:r>
+        <w:rPr>
+          <w:color w:val="auto"/>
+        </w:rPr>
+        <w:t>Flujo normal</w:t>
+      </w:r>
+    </w:p>
+    <w:p>
+      <w:pPr>
+        <w:pStyle w:val="normal0"/>
+        <w:widowControl w:val="0"/>
+      </w:pPr>
+    </w:p>
+    <w:tbl>
+      <w:tblPr>
+        <w:bidiVisual/>
+        <w:tblW w:w="9360" w:type="dxa"/>
+        <w:tblInd w:w="90" w:type="dxa"/>
+        <w:tblBorders>
+          <w:top w:val="single" w:sz="8" w:space="0" w:color="000000"/>
+          <w:left w:val="single" w:sz="8" w:space="0" w:color="000000"/>
+          <w:bottom w:val="single" w:sz="8" w:space="0" w:color="000000"/>
+          <w:right w:val="single" w:sz="8" w:space="0" w:color="000000"/>
+          <w:insideH w:val="single" w:sz="8" w:space="0" w:color="000000"/>
+          <w:insideV w:val="single" w:sz="8" w:space="0" w:color="000000"/>
+        </w:tblBorders>
+        <w:tblLayout w:type="fixed"/>
+        <w:tblCellMar>
+          <w:left w:w="10" w:type="dxa"/>
+          <w:right w:w="10" w:type="dxa"/>
+        </w:tblCellMar>
+        <w:tblLook w:val="0000"/>
+      </w:tblPr>
+      <w:tblGrid>
+        <w:gridCol w:w="2460"/>
+        <w:gridCol w:w="6900"/>
+      </w:tblGrid>
+      <w:tr>
+        <w:tc>
+          <w:tcPr>
+            <w:tcW w:w="2460" w:type="dxa"/>
+            <w:shd w:val="clear" w:color="auto" w:fill="B6D7A8"/>
+            <w:tcMar>
+              <w:top w:w="100" w:type="dxa"/>
+              <w:left w:w="100" w:type="dxa"/>
+              <w:bottom w:w="100" w:type="dxa"/>
+              <w:right w:w="100" w:type="dxa"/>
+            </w:tcMar>
+          </w:tcPr>
+          <w:p>
+            <w:pPr>
+              <w:pStyle w:val="normal0"/>
+              <w:widowControl w:val="0"/>
+              <w:spacing w:line="240" w:lineRule="auto"/>
+            </w:pPr>
+            <w:r>
+              <w:rPr>
+                <w:b/>
+              </w:rPr>
+              <w:t>Propósito</w:t>
+            </w:r>
+          </w:p>
+        </w:tc>
+        <w:tc>
+          <w:tcPr>
+            <w:tcW w:w="6900" w:type="dxa"/>
+            <w:tcMar>
+              <w:top w:w="100" w:type="dxa"/>
+              <w:left w:w="100" w:type="dxa"/>
+              <w:bottom w:w="100" w:type="dxa"/>
+              <w:right w:w="100" w:type="dxa"/>
+            </w:tcMar>
+          </w:tcPr>
+          <w:p>
+            <w:pPr>
+              <w:pStyle w:val="normal0"/>
+              <w:widowControl w:val="0"/>
+              <w:spacing w:line="240" w:lineRule="auto"/>
+            </w:pPr>
+            <w:r>
+              <w:t>El administrador consulta el pedido almacenado en la base de datos.</w:t>
+            </w:r>
+          </w:p>
+        </w:tc>
+      </w:tr>
+      <w:tr>
+        <w:tc>
+          <w:tcPr>
+            <w:tcW w:w="2460" w:type="dxa"/>
+            <w:shd w:val="clear" w:color="auto" w:fill="B6D7A8"/>
+            <w:tcMar>
+              <w:top w:w="100" w:type="dxa"/>
+              <w:left w:w="100" w:type="dxa"/>
+              <w:bottom w:w="100" w:type="dxa"/>
+              <w:right w:w="100" w:type="dxa"/>
+            </w:tcMar>
+          </w:tcPr>
+          <w:p>
+            <w:pPr>
+              <w:pStyle w:val="normal0"/>
+              <w:widowControl w:val="0"/>
+              <w:spacing w:line="240" w:lineRule="auto"/>
+            </w:pPr>
+            <w:proofErr w:type="spellStart"/>
+            <w:r>
+              <w:rPr>
+                <w:b/>
+              </w:rPr>
+              <w:t>Prerequisitos</w:t>
+            </w:r>
+            <w:proofErr w:type="spellEnd"/>
+          </w:p>
+        </w:tc>
+        <w:tc>
+          <w:tcPr>
+            <w:tcW w:w="6900" w:type="dxa"/>
+            <w:tcMar>
+              <w:top w:w="100" w:type="dxa"/>
+              <w:left w:w="100" w:type="dxa"/>
+              <w:bottom w:w="100" w:type="dxa"/>
+              <w:right w:w="100" w:type="dxa"/>
+            </w:tcMar>
+          </w:tcPr>
+          <w:p>
+            <w:pPr>
+              <w:pStyle w:val="normal0"/>
+              <w:widowControl w:val="0"/>
+              <w:spacing w:line="240" w:lineRule="auto"/>
+            </w:pPr>
+            <w:r>
+              <w:t xml:space="preserve">Debe existir al menos </w:t>
+            </w:r>
+            <w:r>
+              <w:t>un pedido guardado</w:t>
+            </w:r>
+          </w:p>
+          <w:p>
+            <w:pPr>
+              <w:pStyle w:val="normal0"/>
+              <w:widowControl w:val="0"/>
+              <w:spacing w:line="240" w:lineRule="auto"/>
+            </w:pPr>
+          </w:p>
+        </w:tc>
+      </w:tr>
+      <w:tr>
+        <w:tc>
+          <w:tcPr>
+            <w:tcW w:w="2460" w:type="dxa"/>
+            <w:shd w:val="clear" w:color="auto" w:fill="B6D7A8"/>
+            <w:tcMar>
+              <w:top w:w="100" w:type="dxa"/>
+              <w:left w:w="100" w:type="dxa"/>
+              <w:bottom w:w="100" w:type="dxa"/>
+              <w:right w:w="100" w:type="dxa"/>
+            </w:tcMar>
+          </w:tcPr>
+          <w:p>
+            <w:pPr>
+              <w:pStyle w:val="normal0"/>
+              <w:widowControl w:val="0"/>
+              <w:spacing w:line="240" w:lineRule="auto"/>
+            </w:pPr>
+            <w:r>
+              <w:rPr>
+                <w:b/>
+              </w:rPr>
+              <w:t>Datos de Prueba</w:t>
+            </w:r>
+          </w:p>
+        </w:tc>
+        <w:tc>
+          <w:tcPr>
+            <w:tcW w:w="6900" w:type="dxa"/>
+            <w:tcMar>
+              <w:top w:w="100" w:type="dxa"/>
+              <w:left w:w="100" w:type="dxa"/>
+              <w:bottom w:w="100" w:type="dxa"/>
+              <w:right w:w="100" w:type="dxa"/>
+            </w:tcMar>
+          </w:tcPr>
+          <w:p>
+            <w:pPr>
+              <w:pStyle w:val="normal0"/>
+              <w:widowControl w:val="0"/>
+              <w:spacing w:line="240" w:lineRule="auto"/>
+            </w:pPr>
+            <w:r>
+              <w:t xml:space="preserve"> </w:t>
+            </w:r>
+            <w:r>
+              <w:t>Pedido: Id:</w:t>
+            </w:r>
+            <w:r>
+              <w:t xml:space="preserve"> 1</w:t>
+            </w:r>
+            <w:r>
+              <w:t>, 03/10/14</w:t>
+            </w:r>
+            <w:r>
+              <w:t>, total:</w:t>
+            </w:r>
+            <w:r>
+              <w:t xml:space="preserve"> 180</w:t>
+            </w:r>
+            <w:r>
+              <w:t>, Mesa 1.</w:t>
+            </w:r>
+          </w:p>
+        </w:tc>
+      </w:tr>
+      <w:tr>
+        <w:tc>
+          <w:tcPr>
+            <w:tcW w:w="2460" w:type="dxa"/>
+            <w:shd w:val="clear" w:color="auto" w:fill="B6D7A8"/>
+            <w:tcMar>
+              <w:top w:w="100" w:type="dxa"/>
+              <w:left w:w="100" w:type="dxa"/>
+              <w:bottom w:w="100" w:type="dxa"/>
+              <w:right w:w="100" w:type="dxa"/>
+            </w:tcMar>
+          </w:tcPr>
+          <w:p>
+            <w:pPr>
+              <w:pStyle w:val="normal0"/>
+              <w:widowControl w:val="0"/>
+              <w:spacing w:line="240" w:lineRule="auto"/>
+            </w:pPr>
+            <w:r>
+              <w:rPr>
+                <w:b/>
+              </w:rPr>
+              <w:t>Pasos</w:t>
+            </w:r>
+          </w:p>
+        </w:tc>
+        <w:tc>
+          <w:tcPr>
+            <w:tcW w:w="6900" w:type="dxa"/>
+            <w:tcMar>
+              <w:top w:w="100" w:type="dxa"/>
+              <w:left w:w="100" w:type="dxa"/>
+              <w:bottom w:w="100" w:type="dxa"/>
+              <w:right w:w="100" w:type="dxa"/>
+            </w:tcMar>
+          </w:tcPr>
+          <w:p>
+            <w:pPr>
+              <w:pStyle w:val="normal0"/>
+              <w:widowControl w:val="0"/>
+              <w:numPr>
+                <w:ilvl w:val="0"/>
+                <w:numId w:val="4"/>
+              </w:numPr>
+              <w:spacing w:line="240" w:lineRule="auto"/>
+              <w:ind w:left="320" w:firstLine="0"/>
+              <w:contextualSpacing/>
+            </w:pPr>
+            <w:r>
+              <w:t>Presionar la pestaña “Pedido”</w:t>
+            </w:r>
+          </w:p>
+          <w:p>
+            <w:pPr>
+              <w:pStyle w:val="normal0"/>
+              <w:widowControl w:val="0"/>
+              <w:numPr>
+                <w:ilvl w:val="0"/>
+                <w:numId w:val="4"/>
+              </w:numPr>
+              <w:spacing w:line="240" w:lineRule="auto"/>
+              <w:ind w:hanging="359"/>
+              <w:contextualSpacing/>
+            </w:pPr>
+            <w:r>
+              <w:t>Selecciona el pedido con id=1</w:t>
+            </w:r>
+            <w:r>
+              <w:t>.</w:t>
+            </w:r>
+          </w:p>
+          <w:p>
+            <w:pPr>
+              <w:pStyle w:val="normal0"/>
+              <w:widowControl w:val="0"/>
+              <w:numPr>
+                <w:ilvl w:val="0"/>
+                <w:numId w:val="4"/>
+              </w:numPr>
+              <w:spacing w:line="240" w:lineRule="auto"/>
+              <w:ind w:hanging="359"/>
+              <w:contextualSpacing/>
+            </w:pPr>
+            <w:r>
+              <w:t>Presiona el botón “Detalle</w:t>
+            </w:r>
+            <w:r>
+              <w:t>”</w:t>
+            </w:r>
+          </w:p>
+        </w:tc>
+      </w:tr>
+      <w:tr>
+        <w:tc>
+          <w:tcPr>
+            <w:tcW w:w="2460" w:type="dxa"/>
+            <w:shd w:val="clear" w:color="auto" w:fill="B6D7A8"/>
+            <w:tcMar>
+              <w:top w:w="100" w:type="dxa"/>
+              <w:left w:w="100" w:type="dxa"/>
+              <w:bottom w:w="100" w:type="dxa"/>
+              <w:right w:w="100" w:type="dxa"/>
+            </w:tcMar>
+          </w:tcPr>
+          <w:p>
+            <w:pPr>
+              <w:pStyle w:val="normal0"/>
+              <w:widowControl w:val="0"/>
+              <w:spacing w:line="240" w:lineRule="auto"/>
+            </w:pPr>
+            <w:r>
+              <w:rPr>
+                <w:b/>
+              </w:rPr>
+              <w:t>Resultado esperado</w:t>
+            </w:r>
+          </w:p>
+        </w:tc>
+        <w:tc>
+          <w:tcPr>
+            <w:tcW w:w="6900" w:type="dxa"/>
+            <w:tcMar>
+              <w:top w:w="100" w:type="dxa"/>
+              <w:left w:w="100" w:type="dxa"/>
+              <w:bottom w:w="100" w:type="dxa"/>
+              <w:right w:w="100" w:type="dxa"/>
+            </w:tcMar>
+          </w:tcPr>
+          <w:p>
+            <w:pPr>
+              <w:pStyle w:val="normal0"/>
+              <w:widowControl w:val="0"/>
+              <w:spacing w:line="240" w:lineRule="auto"/>
+              <w:ind w:left="720" w:hanging="359"/>
+            </w:pPr>
+            <w:r>
+              <w:t>Visualiza el detalle de esa consulta:</w:t>
+            </w:r>
+          </w:p>
+          <w:p>
+            <w:pPr>
+              <w:pStyle w:val="normal0"/>
+              <w:widowControl w:val="0"/>
+              <w:numPr>
+                <w:ilvl w:val="0"/>
+                <w:numId w:val="1"/>
+              </w:numPr>
+              <w:spacing w:line="240" w:lineRule="auto"/>
+            </w:pPr>
+            <w:r>
+              <w:t xml:space="preserve">Id </w:t>
+            </w:r>
+            <w:r>
+              <w:t>Menú</w:t>
+            </w:r>
+            <w:r>
+              <w:t>=2</w:t>
+            </w:r>
+            <w:r>
+              <w:t>, Nombre del Plato: EMPANADAS</w:t>
+            </w:r>
+            <w:r>
+              <w:t xml:space="preserve"> </w:t>
+            </w:r>
+            <w:r>
+              <w:t xml:space="preserve"> DOCENA</w:t>
+            </w:r>
+            <w:r>
+              <w:t>, Precio: 6</w:t>
+            </w:r>
+            <w:r>
+              <w:t>0</w:t>
+            </w:r>
+            <w:r>
+              <w:t xml:space="preserve">,    </w:t>
+            </w:r>
+            <w:r>
+              <w:t>Cantidad:2</w:t>
+            </w:r>
+            <w:r>
+              <w:t>, Estado: Realizado</w:t>
+            </w:r>
+          </w:p>
+          <w:p>
+            <w:pPr>
+              <w:pStyle w:val="normal0"/>
+              <w:widowControl w:val="0"/>
+              <w:numPr>
+                <w:ilvl w:val="0"/>
+                <w:numId w:val="1"/>
+              </w:numPr>
+              <w:spacing w:line="240" w:lineRule="auto"/>
+            </w:pPr>
+            <w:r>
+              <w:t xml:space="preserve">Id </w:t>
+            </w:r>
+            <w:r>
+              <w:t>Menú</w:t>
+            </w:r>
+            <w:r>
+              <w:t>=1</w:t>
+            </w:r>
+            <w:r>
+              <w:t>, Nombre del Plato</w:t>
+            </w:r>
+            <w:r>
+              <w:t>: PIZZA ESPECIAL</w:t>
+            </w:r>
+            <w:r>
+              <w:t>, Precio: 60</w:t>
+            </w:r>
+            <w:r>
+              <w:t>,    Cantidad:1, Estado: Realizado</w:t>
+            </w:r>
+          </w:p>
+          <w:p>
+            <w:pPr>
+              <w:pStyle w:val="normal0"/>
+              <w:widowControl w:val="0"/>
+              <w:spacing w:line="240" w:lineRule="auto"/>
+              <w:ind w:left="1080"/>
+            </w:pPr>
+          </w:p>
+        </w:tc>
+      </w:tr>
+    </w:tbl>
+    <w:p>
+      <w:pPr>
+        <w:pStyle w:val="normal0"/>
+        <w:widowControl w:val="0"/>
+        <w:jc w:val="center"/>
+      </w:pPr>
+    </w:p>
+    <w:p>
+      <w:pPr>
+        <w:pStyle w:val="Ttulo3"/>
+        <w:keepNext w:val="0"/>
+        <w:keepLines w:val="0"/>
+        <w:widowControl w:val="0"/>
+        <w:contextualSpacing w:val="0"/>
+        <w:rPr>
+          <w:color w:val="auto"/>
+        </w:rPr>
+      </w:pPr>
+      <w:r>
+        <w:rPr>
+          <w:color w:val="auto"/>
+        </w:rPr>
+        <w:t xml:space="preserve">Flujo </w:t>
+      </w:r>
+      <w:r>
+        <w:rPr>
+          <w:color w:val="auto"/>
+        </w:rPr>
+        <w:t>alternativo</w:t>
+      </w:r>
+    </w:p>
+    <w:p>
+      <w:pPr>
+        <w:pStyle w:val="normal0"/>
+        <w:widowControl w:val="0"/>
+      </w:pPr>
+    </w:p>
+    <w:tbl>
+      <w:tblPr>
+        <w:bidiVisual/>
+        <w:tblW w:w="9360" w:type="dxa"/>
+        <w:tblInd w:w="90" w:type="dxa"/>
+        <w:tblBorders>
+          <w:top w:val="single" w:sz="8" w:space="0" w:color="000000"/>
+          <w:left w:val="single" w:sz="8" w:space="0" w:color="000000"/>
+          <w:bottom w:val="single" w:sz="8" w:space="0" w:color="000000"/>
+          <w:right w:val="single" w:sz="8" w:space="0" w:color="000000"/>
+          <w:insideH w:val="single" w:sz="8" w:space="0" w:color="000000"/>
+          <w:insideV w:val="single" w:sz="8" w:space="0" w:color="000000"/>
+        </w:tblBorders>
+        <w:tblLayout w:type="fixed"/>
+        <w:tblCellMar>
+          <w:left w:w="10" w:type="dxa"/>
+          <w:right w:w="10" w:type="dxa"/>
+        </w:tblCellMar>
+        <w:tblLook w:val="0000"/>
+      </w:tblPr>
+      <w:tblGrid>
+        <w:gridCol w:w="2460"/>
+        <w:gridCol w:w="6900"/>
+      </w:tblGrid>
+      <w:tr>
+        <w:tc>
+          <w:tcPr>
+            <w:tcW w:w="2460" w:type="dxa"/>
+            <w:shd w:val="clear" w:color="auto" w:fill="B6D7A8"/>
+            <w:tcMar>
+              <w:top w:w="100" w:type="dxa"/>
+              <w:left w:w="100" w:type="dxa"/>
+              <w:bottom w:w="100" w:type="dxa"/>
+              <w:right w:w="100" w:type="dxa"/>
+            </w:tcMar>
+          </w:tcPr>
+          <w:p>
+            <w:pPr>
+              <w:pStyle w:val="normal0"/>
+              <w:widowControl w:val="0"/>
+              <w:spacing w:line="240" w:lineRule="auto"/>
+            </w:pPr>
+            <w:r>
+              <w:rPr>
+                <w:b/>
+              </w:rPr>
+              <w:t>Propósito</w:t>
+            </w:r>
+          </w:p>
+        </w:tc>
+        <w:tc>
+          <w:tcPr>
+            <w:tcW w:w="6900" w:type="dxa"/>
+            <w:tcMar>
+              <w:top w:w="100" w:type="dxa"/>
+              <w:left w:w="100" w:type="dxa"/>
+              <w:bottom w:w="100" w:type="dxa"/>
+              <w:right w:w="100" w:type="dxa"/>
+            </w:tcMar>
+          </w:tcPr>
+          <w:p>
+            <w:pPr>
+              <w:pStyle w:val="normal0"/>
+              <w:widowControl w:val="0"/>
+              <w:spacing w:line="240" w:lineRule="auto"/>
+            </w:pPr>
+            <w:r>
+              <w:t>El administrador consulta el pedido almacenado ingresando un intervalo de fechas.</w:t>
+            </w:r>
+          </w:p>
+        </w:tc>
+      </w:tr>
+      <w:tr>
+        <w:tc>
+          <w:tcPr>
+            <w:tcW w:w="2460" w:type="dxa"/>
+            <w:shd w:val="clear" w:color="auto" w:fill="B6D7A8"/>
+            <w:tcMar>
+              <w:top w:w="100" w:type="dxa"/>
+              <w:left w:w="100" w:type="dxa"/>
+              <w:bottom w:w="100" w:type="dxa"/>
+              <w:right w:w="100" w:type="dxa"/>
+            </w:tcMar>
+          </w:tcPr>
+          <w:p>
+            <w:pPr>
+              <w:pStyle w:val="normal0"/>
+              <w:widowControl w:val="0"/>
+              <w:spacing w:line="240" w:lineRule="auto"/>
+            </w:pPr>
+            <w:proofErr w:type="spellStart"/>
+            <w:r>
+              <w:rPr>
+                <w:b/>
+              </w:rPr>
+              <w:t>Prerequisitos</w:t>
+            </w:r>
+            <w:proofErr w:type="spellEnd"/>
+          </w:p>
+        </w:tc>
+        <w:tc>
+          <w:tcPr>
+            <w:tcW w:w="6900" w:type="dxa"/>
+            <w:tcMar>
+              <w:top w:w="100" w:type="dxa"/>
+              <w:left w:w="100" w:type="dxa"/>
+              <w:bottom w:w="100" w:type="dxa"/>
+              <w:right w:w="100" w:type="dxa"/>
+            </w:tcMar>
+          </w:tcPr>
+          <w:p>
+            <w:pPr>
+              <w:pStyle w:val="normal0"/>
+              <w:widowControl w:val="0"/>
+              <w:spacing w:line="240" w:lineRule="auto"/>
+            </w:pPr>
+            <w:r>
+              <w:t>Debe existir al menos un pedido guardado</w:t>
+            </w:r>
+          </w:p>
+        </w:tc>
+      </w:tr>
+      <w:tr>
+        <w:tc>
+          <w:tcPr>
+            <w:tcW w:w="2460" w:type="dxa"/>
+            <w:shd w:val="clear" w:color="auto" w:fill="B6D7A8"/>
+            <w:tcMar>
+              <w:top w:w="100" w:type="dxa"/>
+              <w:left w:w="100" w:type="dxa"/>
+              <w:bottom w:w="100" w:type="dxa"/>
+              <w:right w:w="100" w:type="dxa"/>
+            </w:tcMar>
+          </w:tcPr>
+          <w:p>
+            <w:pPr>
+              <w:pStyle w:val="normal0"/>
+              <w:widowControl w:val="0"/>
+              <w:spacing w:line="240" w:lineRule="auto"/>
+            </w:pPr>
+            <w:r>
+              <w:rPr>
+                <w:b/>
+              </w:rPr>
+              <w:t>Datos de Prueba</w:t>
+            </w:r>
+          </w:p>
+        </w:tc>
+        <w:tc>
+          <w:tcPr>
+            <w:tcW w:w="6900" w:type="dxa"/>
+            <w:tcMar>
+              <w:top w:w="100" w:type="dxa"/>
+              <w:left w:w="100" w:type="dxa"/>
+              <w:bottom w:w="100" w:type="dxa"/>
+              <w:right w:w="100" w:type="dxa"/>
+            </w:tcMar>
+          </w:tcPr>
+          <w:p>
+            <w:pPr>
+              <w:pStyle w:val="normal0"/>
+              <w:widowControl w:val="0"/>
+              <w:spacing w:line="240" w:lineRule="auto"/>
+            </w:pPr>
+            <w:r>
+              <w:t xml:space="preserve"> </w:t>
+            </w:r>
+            <w:r>
+              <w:t>Fecha I</w:t>
+            </w:r>
+            <w:r>
+              <w:t>nicial: 01/10/14</w:t>
+            </w:r>
+            <w:r>
+              <w:t xml:space="preserve"> </w:t>
+            </w:r>
+          </w:p>
+          <w:p>
+            <w:pPr>
+              <w:pStyle w:val="normal0"/>
+              <w:widowControl w:val="0"/>
+              <w:spacing w:line="240" w:lineRule="auto"/>
+            </w:pPr>
+            <w:r>
+              <w:t xml:space="preserve"> Fecha Final: 05/10/14</w:t>
+            </w:r>
+          </w:p>
+        </w:tc>
+      </w:tr>
+      <w:tr>
+        <w:tc>
+          <w:tcPr>
+            <w:tcW w:w="2460" w:type="dxa"/>
+            <w:shd w:val="clear" w:color="auto" w:fill="B6D7A8"/>
+            <w:tcMar>
+              <w:top w:w="100" w:type="dxa"/>
+              <w:left w:w="100" w:type="dxa"/>
+              <w:bottom w:w="100" w:type="dxa"/>
+              <w:right w:w="100" w:type="dxa"/>
+            </w:tcMar>
+          </w:tcPr>
+          <w:p>
+            <w:pPr>
+              <w:pStyle w:val="normal0"/>
+              <w:widowControl w:val="0"/>
+              <w:spacing w:line="240" w:lineRule="auto"/>
+            </w:pPr>
+            <w:r>
+              <w:rPr>
+                <w:b/>
+              </w:rPr>
+              <w:t>Pasos</w:t>
+            </w:r>
+          </w:p>
+        </w:tc>
+        <w:tc>
+          <w:tcPr>
+            <w:tcW w:w="6900" w:type="dxa"/>
+            <w:tcMar>
+              <w:top w:w="100" w:type="dxa"/>
+              <w:left w:w="100" w:type="dxa"/>
+              <w:bottom w:w="100" w:type="dxa"/>
+              <w:right w:w="100" w:type="dxa"/>
+            </w:tcMar>
+          </w:tcPr>
+          <w:p>
+            <w:pPr>
+              <w:pStyle w:val="normal0"/>
+              <w:widowControl w:val="0"/>
+              <w:numPr>
+                <w:ilvl w:val="0"/>
+                <w:numId w:val="4"/>
+              </w:numPr>
+              <w:spacing w:line="240" w:lineRule="auto"/>
+              <w:ind w:left="320" w:firstLine="0"/>
+              <w:contextualSpacing/>
+            </w:pPr>
+            <w:r>
+              <w:t>Presionar la pestaña “Pedido”</w:t>
+            </w:r>
+          </w:p>
+          <w:p>
+            <w:pPr>
+              <w:pStyle w:val="normal0"/>
+              <w:widowControl w:val="0"/>
+              <w:numPr>
+                <w:ilvl w:val="0"/>
+                <w:numId w:val="4"/>
+              </w:numPr>
+              <w:spacing w:line="240" w:lineRule="auto"/>
+              <w:ind w:hanging="359"/>
+              <w:contextualSpacing/>
+            </w:pPr>
+            <w:r>
+              <w:t>Ingreso fecha inicial y final</w:t>
+            </w:r>
+            <w:r>
+              <w:t>.</w:t>
+            </w:r>
+          </w:p>
+          <w:p>
+            <w:pPr>
+              <w:pStyle w:val="normal0"/>
+              <w:widowControl w:val="0"/>
+              <w:numPr>
+                <w:ilvl w:val="0"/>
+                <w:numId w:val="4"/>
+              </w:numPr>
+              <w:spacing w:line="240" w:lineRule="auto"/>
+              <w:ind w:hanging="359"/>
+              <w:contextualSpacing/>
+            </w:pPr>
+            <w:r>
+              <w:t>Selecciono el pedido con id=1</w:t>
+            </w:r>
+          </w:p>
+          <w:p>
+            <w:pPr>
+              <w:pStyle w:val="normal0"/>
+              <w:widowControl w:val="0"/>
+              <w:numPr>
+                <w:ilvl w:val="0"/>
+                <w:numId w:val="4"/>
+              </w:numPr>
+              <w:spacing w:line="240" w:lineRule="auto"/>
+              <w:ind w:hanging="359"/>
+              <w:contextualSpacing/>
+            </w:pPr>
+            <w:r>
+              <w:t>Presiono el botón detalle</w:t>
+            </w:r>
+          </w:p>
+        </w:tc>
+      </w:tr>
+      <w:tr>
+        <w:tc>
+          <w:tcPr>
+            <w:tcW w:w="2460" w:type="dxa"/>
+            <w:shd w:val="clear" w:color="auto" w:fill="B6D7A8"/>
+            <w:tcMar>
+              <w:top w:w="100" w:type="dxa"/>
+              <w:left w:w="100" w:type="dxa"/>
+              <w:bottom w:w="100" w:type="dxa"/>
+              <w:right w:w="100" w:type="dxa"/>
+            </w:tcMar>
+          </w:tcPr>
+          <w:p>
+            <w:pPr>
+              <w:pStyle w:val="normal0"/>
+              <w:widowControl w:val="0"/>
+              <w:spacing w:line="240" w:lineRule="auto"/>
+            </w:pPr>
+            <w:r>
+              <w:rPr>
+                <w:b/>
+              </w:rPr>
+              <w:t>Resultado esperado</w:t>
+            </w:r>
+          </w:p>
+        </w:tc>
+        <w:tc>
+          <w:tcPr>
+            <w:tcW w:w="6900" w:type="dxa"/>
+            <w:tcMar>
+              <w:top w:w="100" w:type="dxa"/>
+              <w:left w:w="100" w:type="dxa"/>
+              <w:bottom w:w="100" w:type="dxa"/>
+              <w:right w:w="100" w:type="dxa"/>
+            </w:tcMar>
+          </w:tcPr>
+          <w:p>
+            <w:pPr>
+              <w:pStyle w:val="normal0"/>
+              <w:widowControl w:val="0"/>
+              <w:spacing w:line="240" w:lineRule="auto"/>
+              <w:ind w:left="720" w:hanging="359"/>
+            </w:pPr>
+            <w:r>
+              <w:t>Visualiza el detalle de esa consulta:</w:t>
+            </w:r>
+          </w:p>
+          <w:p>
+            <w:pPr>
+              <w:pStyle w:val="normal0"/>
+              <w:widowControl w:val="0"/>
+              <w:numPr>
+                <w:ilvl w:val="0"/>
+                <w:numId w:val="1"/>
+              </w:numPr>
+              <w:spacing w:line="240" w:lineRule="auto"/>
+            </w:pPr>
+            <w:r>
+              <w:t>Id Menú=2, Nombre del Plato: EMPANADAS  DOCENA, Precio: 60,    Cantidad:2, Estado: Realizado</w:t>
+            </w:r>
+          </w:p>
+          <w:p>
+            <w:pPr>
+              <w:pStyle w:val="normal0"/>
+              <w:widowControl w:val="0"/>
+              <w:numPr>
+                <w:ilvl w:val="0"/>
+                <w:numId w:val="1"/>
+              </w:numPr>
+              <w:spacing w:line="240" w:lineRule="auto"/>
+            </w:pPr>
+            <w:r>
+              <w:t>Id Menú=1, Nombre del Plato: PIZZA ESPECIAL, Precio: 60,    Cantidad:1, Estado: Realizado</w:t>
+            </w:r>
+          </w:p>
+          <w:p>
+            <w:pPr>
+              <w:pStyle w:val="normal0"/>
+              <w:widowControl w:val="0"/>
+              <w:spacing w:line="240" w:lineRule="auto"/>
+              <w:ind w:left="1080"/>
+            </w:pPr>
+          </w:p>
+        </w:tc>
+      </w:tr>
+    </w:tbl>
+    <w:p>
+      <w:pPr>
+        <w:pStyle w:val="Ttulo1"/>
+        <w:keepNext w:val="0"/>
+        <w:keepLines w:val="0"/>
+        <w:widowControl w:val="0"/>
+        <w:rPr>
+          <w:color w:val="auto"/>
+          <w:u w:val="single"/>
+        </w:rPr>
+      </w:pPr>
+    </w:p>
+    <w:p/>
+    <w:p/>
+    <w:p>
+      <w:pPr>
+        <w:pStyle w:val="Ttulo1"/>
+        <w:keepNext w:val="0"/>
+        <w:keepLines w:val="0"/>
+        <w:widowControl w:val="0"/>
+        <w:rPr>
+          <w:color w:val="auto"/>
+          <w:u w:val="single"/>
+        </w:rPr>
+      </w:pPr>
+      <w:r>
+        <w:rPr>
+          <w:color w:val="auto"/>
+          <w:u w:val="single"/>
+        </w:rPr>
+        <w:lastRenderedPageBreak/>
+        <w:t>Generar</w:t>
+      </w:r>
+      <w:r>
+        <w:rPr>
+          <w:color w:val="auto"/>
+          <w:u w:val="single"/>
+        </w:rPr>
+        <w:t xml:space="preserve"> </w:t>
+      </w:r>
+      <w:r>
+        <w:rPr>
+          <w:color w:val="auto"/>
+          <w:u w:val="single"/>
+        </w:rPr>
+        <w:t xml:space="preserve"> Pedido</w:t>
+      </w:r>
+      <w:r>
+        <w:rPr>
+          <w:color w:val="auto"/>
+          <w:u w:val="single"/>
+        </w:rPr>
+        <w:t xml:space="preserve"> </w:t>
+      </w:r>
+    </w:p>
+    <w:p>
+      <w:pPr>
+        <w:pStyle w:val="Ttulo3"/>
+        <w:keepNext w:val="0"/>
+        <w:keepLines w:val="0"/>
+        <w:widowControl w:val="0"/>
+        <w:contextualSpacing w:val="0"/>
+        <w:rPr>
+          <w:color w:val="auto"/>
+        </w:rPr>
+      </w:pPr>
+      <w:r>
+        <w:rPr>
+          <w:color w:val="auto"/>
+        </w:rPr>
+        <w:t>Flujo normal</w:t>
+      </w:r>
+    </w:p>
+    <w:tbl>
+      <w:tblPr>
+        <w:bidiVisual/>
+        <w:tblW w:w="9360" w:type="dxa"/>
+        <w:tblInd w:w="90" w:type="dxa"/>
+        <w:tblBorders>
+          <w:top w:val="single" w:sz="8" w:space="0" w:color="000000"/>
+          <w:left w:val="single" w:sz="8" w:space="0" w:color="000000"/>
+          <w:bottom w:val="single" w:sz="8" w:space="0" w:color="000000"/>
+          <w:right w:val="single" w:sz="8" w:space="0" w:color="000000"/>
+          <w:insideH w:val="single" w:sz="8" w:space="0" w:color="000000"/>
+          <w:insideV w:val="single" w:sz="8" w:space="0" w:color="000000"/>
+        </w:tblBorders>
+        <w:tblLayout w:type="fixed"/>
+        <w:tblCellMar>
+          <w:left w:w="10" w:type="dxa"/>
+          <w:right w:w="10" w:type="dxa"/>
+        </w:tblCellMar>
+        <w:tblLook w:val="0000"/>
+      </w:tblPr>
+      <w:tblGrid>
+        <w:gridCol w:w="2460"/>
+        <w:gridCol w:w="6900"/>
+      </w:tblGrid>
+      <w:tr>
+        <w:tc>
+          <w:tcPr>
+            <w:tcW w:w="2460" w:type="dxa"/>
+            <w:shd w:val="clear" w:color="auto" w:fill="B6D7A8"/>
+            <w:tcMar>
+              <w:top w:w="100" w:type="dxa"/>
+              <w:left w:w="100" w:type="dxa"/>
+              <w:bottom w:w="100" w:type="dxa"/>
+              <w:right w:w="100" w:type="dxa"/>
+            </w:tcMar>
+          </w:tcPr>
+          <w:p>
+            <w:pPr>
+              <w:pStyle w:val="normal0"/>
+              <w:widowControl w:val="0"/>
+              <w:spacing w:line="240" w:lineRule="auto"/>
+            </w:pPr>
+            <w:r>
+              <w:rPr>
+                <w:b/>
+              </w:rPr>
+              <w:t>Propósito</w:t>
+            </w:r>
+          </w:p>
+        </w:tc>
+        <w:tc>
+          <w:tcPr>
+            <w:tcW w:w="6900" w:type="dxa"/>
+            <w:tcMar>
+              <w:top w:w="100" w:type="dxa"/>
+              <w:left w:w="100" w:type="dxa"/>
+              <w:bottom w:w="100" w:type="dxa"/>
+              <w:right w:w="100" w:type="dxa"/>
+            </w:tcMar>
+          </w:tcPr>
+          <w:p>
+            <w:pPr>
+              <w:pStyle w:val="normal0"/>
+              <w:widowControl w:val="0"/>
+              <w:spacing w:line="240" w:lineRule="auto"/>
+            </w:pPr>
+            <w:r>
+              <w:t>Generar un pdf de una Consulta de Pedido</w:t>
+            </w:r>
+            <w:r>
+              <w:t>.</w:t>
+            </w:r>
+          </w:p>
+        </w:tc>
+      </w:tr>
+      <w:tr>
+        <w:tc>
+          <w:tcPr>
+            <w:tcW w:w="2460" w:type="dxa"/>
+            <w:shd w:val="clear" w:color="auto" w:fill="B6D7A8"/>
+            <w:tcMar>
+              <w:top w:w="100" w:type="dxa"/>
+              <w:left w:w="100" w:type="dxa"/>
+              <w:bottom w:w="100" w:type="dxa"/>
+              <w:right w:w="100" w:type="dxa"/>
+            </w:tcMar>
+          </w:tcPr>
+          <w:p>
+            <w:pPr>
+              <w:pStyle w:val="normal0"/>
+              <w:widowControl w:val="0"/>
+              <w:spacing w:line="240" w:lineRule="auto"/>
+            </w:pPr>
+            <w:proofErr w:type="spellStart"/>
+            <w:r>
+              <w:rPr>
+                <w:b/>
+              </w:rPr>
+              <w:t>Prerequisitos</w:t>
+            </w:r>
+            <w:proofErr w:type="spellEnd"/>
+          </w:p>
+        </w:tc>
+        <w:tc>
+          <w:tcPr>
+            <w:tcW w:w="6900" w:type="dxa"/>
+            <w:tcMar>
+              <w:top w:w="100" w:type="dxa"/>
+              <w:left w:w="100" w:type="dxa"/>
+              <w:bottom w:w="100" w:type="dxa"/>
+              <w:right w:w="100" w:type="dxa"/>
+            </w:tcMar>
+          </w:tcPr>
+          <w:p>
+            <w:pPr>
+              <w:pStyle w:val="normal0"/>
+              <w:widowControl w:val="0"/>
+              <w:spacing w:line="240" w:lineRule="auto"/>
+            </w:pPr>
+            <w:r>
+              <w:t>Se debe realizar el caso de prueba “Consultar Pedido”</w:t>
+            </w:r>
+          </w:p>
+        </w:tc>
+      </w:tr>
+      <w:tr>
+        <w:tc>
+          <w:tcPr>
+            <w:tcW w:w="2460" w:type="dxa"/>
+            <w:shd w:val="clear" w:color="auto" w:fill="B6D7A8"/>
+            <w:tcMar>
+              <w:top w:w="100" w:type="dxa"/>
+              <w:left w:w="100" w:type="dxa"/>
+              <w:bottom w:w="100" w:type="dxa"/>
+              <w:right w:w="100" w:type="dxa"/>
+            </w:tcMar>
+          </w:tcPr>
+          <w:p>
+            <w:pPr>
+              <w:pStyle w:val="normal0"/>
+              <w:widowControl w:val="0"/>
+              <w:spacing w:line="240" w:lineRule="auto"/>
+            </w:pPr>
+            <w:r>
+              <w:rPr>
+                <w:b/>
+              </w:rPr>
+              <w:t>Datos de Prueba</w:t>
+            </w:r>
+          </w:p>
+        </w:tc>
+        <w:tc>
+          <w:tcPr>
+            <w:tcW w:w="6900" w:type="dxa"/>
+            <w:tcMar>
+              <w:top w:w="100" w:type="dxa"/>
+              <w:left w:w="100" w:type="dxa"/>
+              <w:bottom w:w="100" w:type="dxa"/>
+              <w:right w:w="100" w:type="dxa"/>
+            </w:tcMar>
+          </w:tcPr>
+          <w:p>
+            <w:pPr>
+              <w:pStyle w:val="normal0"/>
+              <w:widowControl w:val="0"/>
+              <w:spacing w:line="240" w:lineRule="auto"/>
+              <w:ind w:left="720" w:hanging="359"/>
+            </w:pPr>
+            <w:r>
+              <w:t>Visualiza el detalle de esa consulta:</w:t>
+            </w:r>
+          </w:p>
+          <w:p>
+            <w:pPr>
+              <w:pStyle w:val="normal0"/>
+              <w:widowControl w:val="0"/>
+              <w:numPr>
+                <w:ilvl w:val="0"/>
+                <w:numId w:val="1"/>
+              </w:numPr>
+              <w:spacing w:line="240" w:lineRule="auto"/>
+            </w:pPr>
+            <w:r>
+              <w:t xml:space="preserve">Id </w:t>
+            </w:r>
+            <w:proofErr w:type="spellStart"/>
+            <w:r>
+              <w:t>Menu</w:t>
+            </w:r>
+            <w:proofErr w:type="spellEnd"/>
+            <w:r>
+              <w:t>=2, Nombre del Plato: EMPANADAS  DOCENA, Precio: 60,    Cantidad:2, Estado: Realizado</w:t>
+            </w:r>
+          </w:p>
+          <w:p>
+            <w:pPr>
+              <w:pStyle w:val="normal0"/>
+              <w:widowControl w:val="0"/>
+              <w:numPr>
+                <w:ilvl w:val="0"/>
+                <w:numId w:val="1"/>
+              </w:numPr>
+              <w:spacing w:line="240" w:lineRule="auto"/>
+            </w:pPr>
+            <w:r>
+              <w:t xml:space="preserve">Id </w:t>
+            </w:r>
+            <w:proofErr w:type="spellStart"/>
+            <w:r>
+              <w:t>Menu</w:t>
+            </w:r>
+            <w:proofErr w:type="spellEnd"/>
+            <w:r>
+              <w:t>=1, Nombre del Plato: PIZZA ESPECIAL, Precio: 60,    Cantidad:1, Estado: Realizado</w:t>
+            </w:r>
+          </w:p>
+          <w:p>
+            <w:pPr>
+              <w:pStyle w:val="normal0"/>
+              <w:widowControl w:val="0"/>
+              <w:spacing w:line="240" w:lineRule="auto"/>
+            </w:pPr>
+          </w:p>
+        </w:tc>
+      </w:tr>
+      <w:tr>
+        <w:tc>
+          <w:tcPr>
+            <w:tcW w:w="2460" w:type="dxa"/>
+            <w:shd w:val="clear" w:color="auto" w:fill="B6D7A8"/>
+            <w:tcMar>
+              <w:top w:w="100" w:type="dxa"/>
+              <w:left w:w="100" w:type="dxa"/>
+              <w:bottom w:w="100" w:type="dxa"/>
+              <w:right w:w="100" w:type="dxa"/>
+            </w:tcMar>
+          </w:tcPr>
+          <w:p>
+            <w:pPr>
+              <w:pStyle w:val="normal0"/>
+              <w:widowControl w:val="0"/>
+              <w:spacing w:line="240" w:lineRule="auto"/>
+            </w:pPr>
+            <w:r>
+              <w:rPr>
+                <w:b/>
+              </w:rPr>
+              <w:t>Pasos</w:t>
+            </w:r>
+          </w:p>
+        </w:tc>
+        <w:tc>
+          <w:tcPr>
+            <w:tcW w:w="6900" w:type="dxa"/>
+            <w:tcMar>
+              <w:top w:w="100" w:type="dxa"/>
+              <w:left w:w="100" w:type="dxa"/>
+              <w:bottom w:w="100" w:type="dxa"/>
+              <w:right w:w="100" w:type="dxa"/>
+            </w:tcMar>
+          </w:tcPr>
+          <w:p>
+            <w:pPr>
+              <w:pStyle w:val="normal0"/>
+              <w:widowControl w:val="0"/>
+              <w:numPr>
+                <w:ilvl w:val="0"/>
+                <w:numId w:val="5"/>
+              </w:numPr>
+              <w:spacing w:line="240" w:lineRule="auto"/>
+              <w:ind w:hanging="400"/>
+              <w:contextualSpacing/>
+            </w:pPr>
+            <w:r>
+              <w:t>P</w:t>
+            </w:r>
+            <w:r>
+              <w:t>resionar el botón “imprimir”</w:t>
+            </w:r>
+          </w:p>
+          <w:p>
+            <w:pPr>
+              <w:pStyle w:val="normal0"/>
+              <w:widowControl w:val="0"/>
+              <w:spacing w:line="240" w:lineRule="auto"/>
+              <w:ind w:left="720"/>
+              <w:contextualSpacing/>
+            </w:pPr>
+          </w:p>
+        </w:tc>
+      </w:tr>
+      <w:tr>
+        <w:tc>
+          <w:tcPr>
+            <w:tcW w:w="2460" w:type="dxa"/>
+            <w:shd w:val="clear" w:color="auto" w:fill="B6D7A8"/>
+            <w:tcMar>
+              <w:top w:w="100" w:type="dxa"/>
+              <w:left w:w="100" w:type="dxa"/>
+              <w:bottom w:w="100" w:type="dxa"/>
+              <w:right w:w="100" w:type="dxa"/>
+            </w:tcMar>
+          </w:tcPr>
+          <w:p>
+            <w:pPr>
+              <w:pStyle w:val="normal0"/>
+              <w:widowControl w:val="0"/>
+              <w:spacing w:line="240" w:lineRule="auto"/>
+            </w:pPr>
+            <w:r>
+              <w:rPr>
+                <w:b/>
+              </w:rPr>
+              <w:t>Resultado esperado</w:t>
+            </w:r>
+          </w:p>
+        </w:tc>
+        <w:tc>
+          <w:tcPr>
+            <w:tcW w:w="6900" w:type="dxa"/>
+            <w:tcMar>
+              <w:top w:w="100" w:type="dxa"/>
+              <w:left w:w="100" w:type="dxa"/>
+              <w:bottom w:w="100" w:type="dxa"/>
+              <w:right w:w="100" w:type="dxa"/>
+            </w:tcMar>
+          </w:tcPr>
+          <w:p>
+            <w:pPr>
+              <w:pStyle w:val="normal0"/>
+              <w:widowControl w:val="0"/>
+              <w:spacing w:line="240" w:lineRule="auto"/>
+              <w:ind w:left="320"/>
+            </w:pPr>
+            <w:r>
+              <w:t>Se genera archivo en formato pdf que se guarda en Mis Documentos</w:t>
+            </w:r>
+            <w:r>
+              <w:t>.</w:t>
+            </w:r>
+          </w:p>
+        </w:tc>
+      </w:tr>
+    </w:tbl>
+    <w:p>
+      <w:pPr>
+        <w:pStyle w:val="Ttulo1"/>
+        <w:keepNext w:val="0"/>
+        <w:keepLines w:val="0"/>
+        <w:widowControl w:val="0"/>
+        <w:rPr>
+          <w:color w:val="auto"/>
+          <w:u w:val="single"/>
+        </w:rPr>
+      </w:pPr>
+      <w:r>
+        <w:rPr>
+          <w:color w:val="auto"/>
+          <w:u w:val="single"/>
+        </w:rPr>
+        <w:t>Agregar Video</w:t>
+      </w:r>
+    </w:p>
+    <w:p>
+      <w:pPr>
+        <w:pStyle w:val="Ttulo3"/>
+        <w:keepNext w:val="0"/>
+        <w:keepLines w:val="0"/>
+        <w:widowControl w:val="0"/>
+        <w:contextualSpacing w:val="0"/>
+        <w:rPr>
+          <w:color w:val="auto"/>
+        </w:rPr>
+      </w:pPr>
+      <w:r>
+        <w:rPr>
+          <w:color w:val="auto"/>
+        </w:rPr>
+        <w:t>Flujo normal</w:t>
+      </w:r>
+    </w:p>
+    <w:p>
+      <w:pPr>
+        <w:pStyle w:val="normal0"/>
+        <w:widowControl w:val="0"/>
+      </w:pPr>
+    </w:p>
+    <w:tbl>
+      <w:tblPr>
+        <w:bidiVisual/>
+        <w:tblW w:w="9360" w:type="dxa"/>
+        <w:tblInd w:w="90" w:type="dxa"/>
+        <w:tblBorders>
+          <w:top w:val="single" w:sz="8" w:space="0" w:color="000000"/>
+          <w:left w:val="single" w:sz="8" w:space="0" w:color="000000"/>
+          <w:bottom w:val="single" w:sz="8" w:space="0" w:color="000000"/>
+          <w:right w:val="single" w:sz="8" w:space="0" w:color="000000"/>
+          <w:insideH w:val="single" w:sz="8" w:space="0" w:color="000000"/>
+          <w:insideV w:val="single" w:sz="8" w:space="0" w:color="000000"/>
+        </w:tblBorders>
+        <w:tblLayout w:type="fixed"/>
+        <w:tblCellMar>
+          <w:left w:w="10" w:type="dxa"/>
+          <w:right w:w="10" w:type="dxa"/>
+        </w:tblCellMar>
+        <w:tblLook w:val="0000"/>
+      </w:tblPr>
+      <w:tblGrid>
+        <w:gridCol w:w="2460"/>
+        <w:gridCol w:w="6900"/>
+      </w:tblGrid>
+      <w:tr>
+        <w:tc>
+          <w:tcPr>
+            <w:tcW w:w="2460" w:type="dxa"/>
+            <w:shd w:val="clear" w:color="auto" w:fill="B6D7A8"/>
+            <w:tcMar>
+              <w:top w:w="100" w:type="dxa"/>
+              <w:left w:w="100" w:type="dxa"/>
+              <w:bottom w:w="100" w:type="dxa"/>
+              <w:right w:w="100" w:type="dxa"/>
+            </w:tcMar>
+          </w:tcPr>
+          <w:p>
+            <w:pPr>
+              <w:pStyle w:val="normal0"/>
+              <w:widowControl w:val="0"/>
+              <w:spacing w:line="240" w:lineRule="auto"/>
+            </w:pPr>
+            <w:r>
+              <w:rPr>
+                <w:b/>
+              </w:rPr>
+              <w:t>Propósito</w:t>
+            </w:r>
+          </w:p>
+        </w:tc>
+        <w:tc>
+          <w:tcPr>
+            <w:tcW w:w="6900" w:type="dxa"/>
+            <w:tcMar>
+              <w:top w:w="100" w:type="dxa"/>
+              <w:left w:w="100" w:type="dxa"/>
+              <w:bottom w:w="100" w:type="dxa"/>
+              <w:right w:w="100" w:type="dxa"/>
+            </w:tcMar>
+          </w:tcPr>
+          <w:p>
+            <w:pPr>
+              <w:pStyle w:val="normal0"/>
+              <w:widowControl w:val="0"/>
+              <w:spacing w:line="240" w:lineRule="auto"/>
+            </w:pPr>
+            <w:r>
+              <w:t>Almacena</w:t>
+            </w:r>
+            <w:r>
+              <w:t xml:space="preserve"> un enlace de video en la base de datos del sistema</w:t>
+            </w:r>
+          </w:p>
+        </w:tc>
+      </w:tr>
+      <w:tr>
+        <w:tc>
+          <w:tcPr>
+            <w:tcW w:w="2460" w:type="dxa"/>
+            <w:shd w:val="clear" w:color="auto" w:fill="B6D7A8"/>
+            <w:tcMar>
+              <w:top w:w="100" w:type="dxa"/>
+              <w:left w:w="100" w:type="dxa"/>
+              <w:bottom w:w="100" w:type="dxa"/>
+              <w:right w:w="100" w:type="dxa"/>
+            </w:tcMar>
+          </w:tcPr>
+          <w:p>
+            <w:pPr>
+              <w:pStyle w:val="normal0"/>
+              <w:widowControl w:val="0"/>
+              <w:spacing w:line="240" w:lineRule="auto"/>
+            </w:pPr>
+            <w:proofErr w:type="spellStart"/>
+            <w:r>
+              <w:rPr>
+                <w:b/>
+              </w:rPr>
+              <w:t>Prerequisitos</w:t>
+            </w:r>
+            <w:proofErr w:type="spellEnd"/>
+          </w:p>
+        </w:tc>
+        <w:tc>
+          <w:tcPr>
+            <w:tcW w:w="6900" w:type="dxa"/>
+            <w:tcMar>
+              <w:top w:w="100" w:type="dxa"/>
+              <w:left w:w="100" w:type="dxa"/>
+              <w:bottom w:w="100" w:type="dxa"/>
+              <w:right w:w="100" w:type="dxa"/>
+            </w:tcMar>
+          </w:tcPr>
+          <w:p>
+            <w:pPr>
+              <w:pStyle w:val="normal0"/>
+              <w:widowControl w:val="0"/>
+              <w:spacing w:line="240" w:lineRule="auto"/>
+            </w:pPr>
+            <w:r>
+              <w:t>Debe ingresar al sistema como un usuario valido.</w:t>
+            </w:r>
+          </w:p>
+        </w:tc>
+      </w:tr>
+      <w:tr>
+        <w:tc>
+          <w:tcPr>
+            <w:tcW w:w="2460" w:type="dxa"/>
+            <w:shd w:val="clear" w:color="auto" w:fill="B6D7A8"/>
+            <w:tcMar>
+              <w:top w:w="100" w:type="dxa"/>
+              <w:left w:w="100" w:type="dxa"/>
+              <w:bottom w:w="100" w:type="dxa"/>
+              <w:right w:w="100" w:type="dxa"/>
+            </w:tcMar>
+          </w:tcPr>
+          <w:p>
+            <w:pPr>
+              <w:pStyle w:val="normal0"/>
+              <w:widowControl w:val="0"/>
+              <w:spacing w:line="240" w:lineRule="auto"/>
+            </w:pPr>
+            <w:r>
+              <w:rPr>
+                <w:b/>
+              </w:rPr>
+              <w:t>Datos de Prueba</w:t>
+            </w:r>
+          </w:p>
+        </w:tc>
+        <w:tc>
+          <w:tcPr>
+            <w:tcW w:w="6900" w:type="dxa"/>
+            <w:tcMar>
+              <w:top w:w="100" w:type="dxa"/>
+              <w:left w:w="100" w:type="dxa"/>
+              <w:bottom w:w="100" w:type="dxa"/>
+              <w:right w:w="100" w:type="dxa"/>
+            </w:tcMar>
+          </w:tcPr>
+          <w:p>
+            <w:pPr>
+              <w:pStyle w:val="normal0"/>
+              <w:widowControl w:val="0"/>
+              <w:spacing w:line="240" w:lineRule="auto"/>
+              <w:ind w:left="1080"/>
+            </w:pPr>
+            <w:r>
+              <w:t>Nombre:</w:t>
+            </w:r>
+            <w:r>
+              <w:t xml:space="preserve"> Pizza Especial</w:t>
+            </w:r>
+          </w:p>
+          <w:p>
+            <w:pPr>
+              <w:pStyle w:val="normal0"/>
+              <w:widowControl w:val="0"/>
+              <w:spacing w:line="240" w:lineRule="auto"/>
+              <w:ind w:left="1080"/>
+            </w:pPr>
+            <w:r>
+              <w:t xml:space="preserve">URL: </w:t>
+            </w:r>
+            <w:r>
+              <w:t>http://www.youtube.com/watch?v=Nr_FD3kWrsw</w:t>
+            </w:r>
+          </w:p>
+        </w:tc>
+      </w:tr>
+      <w:tr>
+        <w:tc>
+          <w:tcPr>
+            <w:tcW w:w="2460" w:type="dxa"/>
+            <w:shd w:val="clear" w:color="auto" w:fill="B6D7A8"/>
+            <w:tcMar>
+              <w:top w:w="100" w:type="dxa"/>
+              <w:left w:w="100" w:type="dxa"/>
+              <w:bottom w:w="100" w:type="dxa"/>
+              <w:right w:w="100" w:type="dxa"/>
+            </w:tcMar>
+          </w:tcPr>
+          <w:p>
+            <w:pPr>
+              <w:pStyle w:val="normal0"/>
+              <w:widowControl w:val="0"/>
+              <w:spacing w:line="240" w:lineRule="auto"/>
+            </w:pPr>
+            <w:r>
+              <w:rPr>
+                <w:b/>
+              </w:rPr>
+              <w:t>Pasos</w:t>
+            </w:r>
+          </w:p>
+        </w:tc>
+        <w:tc>
+          <w:tcPr>
+            <w:tcW w:w="6900" w:type="dxa"/>
+            <w:tcMar>
+              <w:top w:w="100" w:type="dxa"/>
+              <w:left w:w="100" w:type="dxa"/>
+              <w:bottom w:w="100" w:type="dxa"/>
+              <w:right w:w="100" w:type="dxa"/>
+            </w:tcMar>
+          </w:tcPr>
+          <w:p>
+            <w:pPr>
+              <w:pStyle w:val="normal0"/>
+              <w:widowControl w:val="0"/>
+              <w:numPr>
+                <w:ilvl w:val="0"/>
+                <w:numId w:val="6"/>
+              </w:numPr>
+              <w:spacing w:line="240" w:lineRule="auto"/>
+              <w:ind w:hanging="400"/>
+              <w:contextualSpacing/>
+            </w:pPr>
+            <w:r>
+              <w:t>Presionar la pestaña “video”</w:t>
+            </w:r>
+          </w:p>
+          <w:p>
+            <w:pPr>
+              <w:pStyle w:val="normal0"/>
+              <w:widowControl w:val="0"/>
+              <w:numPr>
+                <w:ilvl w:val="0"/>
+                <w:numId w:val="6"/>
+              </w:numPr>
+              <w:spacing w:line="240" w:lineRule="auto"/>
+              <w:ind w:hanging="400"/>
+              <w:contextualSpacing/>
+            </w:pPr>
+            <w:r>
+              <w:t>Presionar el botón “Agregar”</w:t>
+            </w:r>
+          </w:p>
+          <w:p>
+            <w:pPr>
+              <w:pStyle w:val="normal0"/>
+              <w:widowControl w:val="0"/>
+              <w:numPr>
+                <w:ilvl w:val="0"/>
+                <w:numId w:val="6"/>
+              </w:numPr>
+              <w:spacing w:line="240" w:lineRule="auto"/>
+              <w:ind w:hanging="400"/>
+              <w:contextualSpacing/>
+            </w:pPr>
+            <w:r>
+              <w:t>Cargar datos de prueba</w:t>
+            </w:r>
+          </w:p>
+          <w:p>
+            <w:pPr>
+              <w:pStyle w:val="normal0"/>
+              <w:widowControl w:val="0"/>
+              <w:numPr>
+                <w:ilvl w:val="0"/>
+                <w:numId w:val="6"/>
+              </w:numPr>
+              <w:spacing w:line="240" w:lineRule="auto"/>
+              <w:ind w:hanging="400"/>
+              <w:contextualSpacing/>
+            </w:pPr>
+            <w:r>
+              <w:t>Presionar el botón “Aceptar”</w:t>
+            </w:r>
+          </w:p>
+          <w:p>
+            <w:pPr>
+              <w:pStyle w:val="normal0"/>
+              <w:widowControl w:val="0"/>
+              <w:spacing w:line="240" w:lineRule="auto"/>
+              <w:ind w:left="720"/>
+              <w:contextualSpacing/>
+            </w:pPr>
+          </w:p>
+        </w:tc>
+      </w:tr>
+      <w:tr>
+        <w:tc>
+          <w:tcPr>
+            <w:tcW w:w="2460" w:type="dxa"/>
+            <w:shd w:val="clear" w:color="auto" w:fill="B6D7A8"/>
+            <w:tcMar>
+              <w:top w:w="100" w:type="dxa"/>
+              <w:left w:w="100" w:type="dxa"/>
+              <w:bottom w:w="100" w:type="dxa"/>
+              <w:right w:w="100" w:type="dxa"/>
+            </w:tcMar>
+          </w:tcPr>
+          <w:p>
+            <w:pPr>
+              <w:pStyle w:val="normal0"/>
+              <w:widowControl w:val="0"/>
+              <w:spacing w:line="240" w:lineRule="auto"/>
+            </w:pPr>
+            <w:r>
+              <w:rPr>
+                <w:b/>
+              </w:rPr>
+              <w:t>Resultado esperado</w:t>
+            </w:r>
+          </w:p>
+        </w:tc>
+        <w:tc>
+          <w:tcPr>
+            <w:tcW w:w="6900" w:type="dxa"/>
+            <w:tcMar>
+              <w:top w:w="100" w:type="dxa"/>
+              <w:left w:w="100" w:type="dxa"/>
+              <w:bottom w:w="100" w:type="dxa"/>
+              <w:right w:w="100" w:type="dxa"/>
+            </w:tcMar>
+          </w:tcPr>
+          <w:p>
+            <w:pPr>
+              <w:pStyle w:val="normal0"/>
+              <w:widowControl w:val="0"/>
+              <w:spacing w:line="240" w:lineRule="auto"/>
+              <w:ind w:left="320"/>
+            </w:pPr>
+            <w:r>
+              <w:t>Se almacena el enlace de video en la base de datos.</w:t>
+            </w:r>
+          </w:p>
+        </w:tc>
+      </w:tr>
+    </w:tbl>
+    <w:p/>
+    <w:p>
+      <w:pPr>
+        <w:pStyle w:val="Ttulo1"/>
+        <w:keepNext w:val="0"/>
+        <w:keepLines w:val="0"/>
+        <w:widowControl w:val="0"/>
+        <w:rPr>
+          <w:color w:val="auto"/>
+          <w:u w:val="single"/>
+        </w:rPr>
+      </w:pPr>
+      <w:r>
+        <w:rPr>
+          <w:color w:val="auto"/>
+          <w:u w:val="single"/>
+        </w:rPr>
+        <w:t>Cargar Video</w:t>
+      </w:r>
+    </w:p>
+    <w:p>
+      <w:pPr>
+        <w:pStyle w:val="Ttulo3"/>
+        <w:keepNext w:val="0"/>
+        <w:keepLines w:val="0"/>
+        <w:widowControl w:val="0"/>
+        <w:contextualSpacing w:val="0"/>
+        <w:rPr>
+          <w:color w:val="auto"/>
+        </w:rPr>
+      </w:pPr>
+      <w:r>
+        <w:rPr>
+          <w:color w:val="auto"/>
+        </w:rPr>
+        <w:t>Flujo normal</w:t>
+      </w:r>
+    </w:p>
+    <w:p>
+      <w:pPr>
+        <w:pStyle w:val="normal0"/>
+        <w:widowControl w:val="0"/>
+      </w:pPr>
+    </w:p>
+    <w:tbl>
+      <w:tblPr>
+        <w:bidiVisual/>
+        <w:tblW w:w="9360" w:type="dxa"/>
+        <w:tblInd w:w="90" w:type="dxa"/>
+        <w:tblBorders>
+          <w:top w:val="single" w:sz="8" w:space="0" w:color="000000"/>
+          <w:left w:val="single" w:sz="8" w:space="0" w:color="000000"/>
+          <w:bottom w:val="single" w:sz="8" w:space="0" w:color="000000"/>
+          <w:right w:val="single" w:sz="8" w:space="0" w:color="000000"/>
+          <w:insideH w:val="single" w:sz="8" w:space="0" w:color="000000"/>
+          <w:insideV w:val="single" w:sz="8" w:space="0" w:color="000000"/>
+        </w:tblBorders>
+        <w:tblLayout w:type="fixed"/>
+        <w:tblCellMar>
+          <w:left w:w="10" w:type="dxa"/>
+          <w:right w:w="10" w:type="dxa"/>
+        </w:tblCellMar>
+        <w:tblLook w:val="0000"/>
+      </w:tblPr>
+      <w:tblGrid>
+        <w:gridCol w:w="2460"/>
+        <w:gridCol w:w="6900"/>
+      </w:tblGrid>
+      <w:tr>
+        <w:tc>
+          <w:tcPr>
+            <w:tcW w:w="2460" w:type="dxa"/>
+            <w:shd w:val="clear" w:color="auto" w:fill="B6D7A8"/>
+            <w:tcMar>
+              <w:top w:w="100" w:type="dxa"/>
+              <w:left w:w="100" w:type="dxa"/>
+              <w:bottom w:w="100" w:type="dxa"/>
+              <w:right w:w="100" w:type="dxa"/>
+            </w:tcMar>
+          </w:tcPr>
+          <w:p>
+            <w:pPr>
+              <w:pStyle w:val="normal0"/>
+              <w:widowControl w:val="0"/>
+              <w:spacing w:line="240" w:lineRule="auto"/>
+            </w:pPr>
+            <w:r>
+              <w:rPr>
+                <w:b/>
+              </w:rPr>
+              <w:t>Propósito</w:t>
+            </w:r>
+          </w:p>
+        </w:tc>
+        <w:tc>
+          <w:tcPr>
+            <w:tcW w:w="6900" w:type="dxa"/>
+            <w:tcMar>
+              <w:top w:w="100" w:type="dxa"/>
+              <w:left w:w="100" w:type="dxa"/>
+              <w:bottom w:w="100" w:type="dxa"/>
+              <w:right w:w="100" w:type="dxa"/>
+            </w:tcMar>
+          </w:tcPr>
+          <w:p>
+            <w:pPr>
+              <w:pStyle w:val="normal0"/>
+              <w:widowControl w:val="0"/>
+              <w:spacing w:line="240" w:lineRule="auto"/>
+            </w:pPr>
+            <w:r>
+              <w:t>Carga un video para que el sistema de atención aumentado pueda reproducirlo.</w:t>
+            </w:r>
+          </w:p>
+        </w:tc>
+      </w:tr>
+      <w:tr>
+        <w:tc>
+          <w:tcPr>
+            <w:tcW w:w="2460" w:type="dxa"/>
+            <w:shd w:val="clear" w:color="auto" w:fill="B6D7A8"/>
+            <w:tcMar>
+              <w:top w:w="100" w:type="dxa"/>
+              <w:left w:w="100" w:type="dxa"/>
+              <w:bottom w:w="100" w:type="dxa"/>
+              <w:right w:w="100" w:type="dxa"/>
+            </w:tcMar>
+          </w:tcPr>
+          <w:p>
+            <w:pPr>
+              <w:pStyle w:val="normal0"/>
+              <w:widowControl w:val="0"/>
+              <w:spacing w:line="240" w:lineRule="auto"/>
+            </w:pPr>
+            <w:proofErr w:type="spellStart"/>
+            <w:r>
+              <w:rPr>
+                <w:b/>
+              </w:rPr>
+              <w:t>Prerequisitos</w:t>
+            </w:r>
+            <w:proofErr w:type="spellEnd"/>
+          </w:p>
+        </w:tc>
+        <w:tc>
+          <w:tcPr>
+            <w:tcW w:w="6900" w:type="dxa"/>
+            <w:tcMar>
+              <w:top w:w="100" w:type="dxa"/>
+              <w:left w:w="100" w:type="dxa"/>
+              <w:bottom w:w="100" w:type="dxa"/>
+              <w:right w:w="100" w:type="dxa"/>
+            </w:tcMar>
+          </w:tcPr>
+          <w:p>
+            <w:pPr>
+              <w:pStyle w:val="normal0"/>
+              <w:widowControl w:val="0"/>
+              <w:spacing w:line="240" w:lineRule="auto"/>
+            </w:pPr>
+            <w:r>
+              <w:t>Debe haber por lo menos un enlace almacenado en la base de datos.</w:t>
             </w:r>
           </w:p>
         </w:tc>
@@ -1016,24 +2890,27 @@
               <w:pStyle w:val="normal0"/>
               <w:widowControl w:val="0"/>
               <w:spacing w:line="240" w:lineRule="auto"/>
-            </w:pPr>
-            <w:r>
-              <w:t>versión del sistema=20130904_v1.0</w:t>
-            </w:r>
-          </w:p>
-          <w:p>
-            <w:pPr>
-              <w:pStyle w:val="normal0"/>
-              <w:widowControl w:val="0"/>
-              <w:spacing w:line="240" w:lineRule="auto"/>
-            </w:pPr>
-            <w:proofErr w:type="spellStart"/>
-            <w:r>
-              <w:t>version</w:t>
-            </w:r>
-            <w:proofErr w:type="spellEnd"/>
-            <w:r>
-              <w:t xml:space="preserve"> en base de datos=20130903_v1.0</w:t>
+              <w:ind w:left="1080"/>
+            </w:pPr>
+            <w:r>
+              <w:t>Nombre:</w:t>
+            </w:r>
+            <w:r>
+              <w:t xml:space="preserve"> Pizza Especial</w:t>
+            </w:r>
+          </w:p>
+          <w:p>
+            <w:pPr>
+              <w:pStyle w:val="normal0"/>
+              <w:widowControl w:val="0"/>
+              <w:spacing w:line="240" w:lineRule="auto"/>
+              <w:ind w:left="1080"/>
+            </w:pPr>
+            <w:r>
+              <w:t xml:space="preserve">URL: </w:t>
+            </w:r>
+            <w:r>
+              <w:t>http://www.youtube.com/watch?v=Nr_FD3kWrsw</w:t>
             </w:r>
           </w:p>
         </w:tc>
@@ -1080,15 +2957,56 @@
               <w:widowControl w:val="0"/>
               <w:numPr>
                 <w:ilvl w:val="0"/>
-                <w:numId w:val="3"/>
+                <w:numId w:val="7"/>
               </w:numPr>
               <w:spacing w:line="240" w:lineRule="auto"/>
-              <w:ind w:hanging="359"/>
+              <w:ind w:hanging="400"/>
               <w:contextualSpacing/>
             </w:pPr>
             <w:r>
-              <w:t>Acceder al sistema</w:t>
-            </w:r>
+              <w:t>Presionar la pestaña “video”</w:t>
+            </w:r>
+          </w:p>
+          <w:p>
+            <w:pPr>
+              <w:pStyle w:val="normal0"/>
+              <w:widowControl w:val="0"/>
+              <w:numPr>
+                <w:ilvl w:val="0"/>
+                <w:numId w:val="7"/>
+              </w:numPr>
+              <w:spacing w:line="240" w:lineRule="auto"/>
+              <w:ind w:hanging="400"/>
+              <w:contextualSpacing/>
+            </w:pPr>
+            <w:r>
+              <w:t>Seleccione el video con el nombre Pizza Especial.</w:t>
+            </w:r>
+          </w:p>
+          <w:p>
+            <w:pPr>
+              <w:pStyle w:val="normal0"/>
+              <w:widowControl w:val="0"/>
+              <w:numPr>
+                <w:ilvl w:val="0"/>
+                <w:numId w:val="7"/>
+              </w:numPr>
+              <w:spacing w:line="240" w:lineRule="auto"/>
+              <w:ind w:hanging="400"/>
+              <w:contextualSpacing/>
+            </w:pPr>
+            <w:r>
+              <w:t>Presione el botón “Cargar Video”</w:t>
+            </w:r>
+          </w:p>
+          <w:p>
+            <w:pPr>
+              <w:pStyle w:val="normal0"/>
+              <w:widowControl w:val="0"/>
+              <w:spacing w:line="240" w:lineRule="auto"/>
+              <w:ind w:left="720"/>
+              <w:contextualSpacing/>
+            </w:pPr>
           </w:p>
         </w:tc>
       </w:tr>
@@ -1133,46 +3051,403 @@
               <w:pStyle w:val="normal0"/>
               <w:widowControl w:val="0"/>
               <w:spacing w:line="240" w:lineRule="auto"/>
-              <w:ind w:left="720" w:hanging="359"/>
-            </w:pPr>
-            <w:r>
-              <w:t>Pantalla de error de versión.</w:t>
+              <w:ind w:left="320"/>
+            </w:pPr>
+            <w:r>
+              <w:t>La fila seleccionada cambiara de color indicando un estado ACTIVO.</w:t>
             </w:r>
           </w:p>
         </w:tc>
       </w:tr>
     </w:tbl>
+    <w:p/>
+    <w:p>
+      <w:pPr>
+        <w:pStyle w:val="Ttulo1"/>
+        <w:keepNext w:val="0"/>
+        <w:keepLines w:val="0"/>
+        <w:widowControl w:val="0"/>
+        <w:rPr>
+          <w:color w:val="auto"/>
+          <w:u w:val="single"/>
+        </w:rPr>
+      </w:pPr>
+      <w:r>
+        <w:rPr>
+          <w:color w:val="auto"/>
+          <w:u w:val="single"/>
+        </w:rPr>
+        <w:t>Eliminar Video</w:t>
+      </w:r>
+    </w:p>
+    <w:p>
+      <w:pPr>
+        <w:pStyle w:val="Ttulo3"/>
+        <w:keepNext w:val="0"/>
+        <w:keepLines w:val="0"/>
+        <w:widowControl w:val="0"/>
+        <w:contextualSpacing w:val="0"/>
+        <w:rPr>
+          <w:color w:val="auto"/>
+        </w:rPr>
+      </w:pPr>
+      <w:r>
+        <w:rPr>
+          <w:color w:val="auto"/>
+        </w:rPr>
+        <w:t>Flujo normal</w:t>
+      </w:r>
+    </w:p>
     <w:p>
       <w:pPr>
         <w:pStyle w:val="normal0"/>
         <w:widowControl w:val="0"/>
-        <w:jc w:val="center"/>
       </w:pPr>
     </w:p>
-    <w:p>
-      <w:pPr>
-        <w:pStyle w:val="normal0"/>
-        <w:widowControl w:val="0"/>
-        <w:jc w:val="center"/>
-      </w:pPr>
-    </w:p>
-    <w:p>
-      <w:pPr>
-        <w:tabs>
-          <w:tab w:val="left" w:pos="2206"/>
-        </w:tabs>
-        <w:rPr>
-          <w:rFonts w:asciiTheme="majorHAnsi" w:hAnsiTheme="majorHAnsi"/>
-        </w:rPr>
-      </w:pPr>
-    </w:p>
-    <w:p>
-      <w:pPr>
-        <w:tabs>
-          <w:tab w:val="left" w:pos="2206"/>
-        </w:tabs>
-      </w:pPr>
-    </w:p>
+    <w:tbl>
+      <w:tblPr>
+        <w:bidiVisual/>
+        <w:tblW w:w="9360" w:type="dxa"/>
+        <w:tblInd w:w="90" w:type="dxa"/>
+        <w:tblBorders>
+          <w:top w:val="single" w:sz="8" w:space="0" w:color="000000"/>
+          <w:left w:val="single" w:sz="8" w:space="0" w:color="000000"/>
+          <w:bottom w:val="single" w:sz="8" w:space="0" w:color="000000"/>
+          <w:right w:val="single" w:sz="8" w:space="0" w:color="000000"/>
+          <w:insideH w:val="single" w:sz="8" w:space="0" w:color="000000"/>
+          <w:insideV w:val="single" w:sz="8" w:space="0" w:color="000000"/>
+        </w:tblBorders>
+        <w:tblLayout w:type="fixed"/>
+        <w:tblCellMar>
+          <w:left w:w="10" w:type="dxa"/>
+          <w:right w:w="10" w:type="dxa"/>
+        </w:tblCellMar>
+        <w:tblLook w:val="0000"/>
+      </w:tblPr>
+      <w:tblGrid>
+        <w:gridCol w:w="2460"/>
+        <w:gridCol w:w="6900"/>
+      </w:tblGrid>
+      <w:tr>
+        <w:tc>
+          <w:tcPr>
+            <w:tcW w:w="2460" w:type="dxa"/>
+            <w:shd w:val="clear" w:color="auto" w:fill="B6D7A8"/>
+            <w:tcMar>
+              <w:top w:w="100" w:type="dxa"/>
+              <w:left w:w="100" w:type="dxa"/>
+              <w:bottom w:w="100" w:type="dxa"/>
+              <w:right w:w="100" w:type="dxa"/>
+            </w:tcMar>
+          </w:tcPr>
+          <w:p>
+            <w:pPr>
+              <w:pStyle w:val="normal0"/>
+              <w:widowControl w:val="0"/>
+              <w:spacing w:line="240" w:lineRule="auto"/>
+            </w:pPr>
+            <w:r>
+              <w:rPr>
+                <w:b/>
+              </w:rPr>
+              <w:t>Propósito</w:t>
+            </w:r>
+          </w:p>
+        </w:tc>
+        <w:tc>
+          <w:tcPr>
+            <w:tcW w:w="6900" w:type="dxa"/>
+            <w:tcMar>
+              <w:top w:w="100" w:type="dxa"/>
+              <w:left w:w="100" w:type="dxa"/>
+              <w:bottom w:w="100" w:type="dxa"/>
+              <w:right w:w="100" w:type="dxa"/>
+            </w:tcMar>
+          </w:tcPr>
+          <w:p>
+            <w:pPr>
+              <w:pStyle w:val="normal0"/>
+              <w:widowControl w:val="0"/>
+              <w:spacing w:line="240" w:lineRule="auto"/>
+            </w:pPr>
+            <w:r>
+              <w:t xml:space="preserve">Eliminar un enlace de video de la base de datos. </w:t>
+            </w:r>
+          </w:p>
+        </w:tc>
+      </w:tr>
+      <w:tr>
+        <w:tc>
+          <w:tcPr>
+            <w:tcW w:w="2460" w:type="dxa"/>
+            <w:shd w:val="clear" w:color="auto" w:fill="B6D7A8"/>
+            <w:tcMar>
+              <w:top w:w="100" w:type="dxa"/>
+              <w:left w:w="100" w:type="dxa"/>
+              <w:bottom w:w="100" w:type="dxa"/>
+              <w:right w:w="100" w:type="dxa"/>
+            </w:tcMar>
+          </w:tcPr>
+          <w:p>
+            <w:pPr>
+              <w:pStyle w:val="normal0"/>
+              <w:widowControl w:val="0"/>
+              <w:spacing w:line="240" w:lineRule="auto"/>
+            </w:pPr>
+            <w:proofErr w:type="spellStart"/>
+            <w:r>
+              <w:rPr>
+                <w:b/>
+              </w:rPr>
+              <w:t>Prerequisitos</w:t>
+            </w:r>
+            <w:proofErr w:type="spellEnd"/>
+          </w:p>
+        </w:tc>
+        <w:tc>
+          <w:tcPr>
+            <w:tcW w:w="6900" w:type="dxa"/>
+            <w:tcMar>
+              <w:top w:w="100" w:type="dxa"/>
+              <w:left w:w="100" w:type="dxa"/>
+              <w:bottom w:w="100" w:type="dxa"/>
+              <w:right w:w="100" w:type="dxa"/>
+            </w:tcMar>
+          </w:tcPr>
+          <w:p>
+            <w:pPr>
+              <w:pStyle w:val="normal0"/>
+              <w:widowControl w:val="0"/>
+              <w:spacing w:line="240" w:lineRule="auto"/>
+            </w:pPr>
+            <w:r>
+              <w:t>Debe existir al menos un video en la base de datos.</w:t>
+            </w:r>
+          </w:p>
+        </w:tc>
+      </w:tr>
+      <w:tr>
+        <w:tc>
+          <w:tcPr>
+            <w:tcW w:w="2460" w:type="dxa"/>
+            <w:shd w:val="clear" w:color="auto" w:fill="B6D7A8"/>
+            <w:tcMar>
+              <w:top w:w="100" w:type="dxa"/>
+              <w:left w:w="100" w:type="dxa"/>
+              <w:bottom w:w="100" w:type="dxa"/>
+              <w:right w:w="100" w:type="dxa"/>
+            </w:tcMar>
+          </w:tcPr>
+          <w:p>
+            <w:pPr>
+              <w:pStyle w:val="normal0"/>
+              <w:widowControl w:val="0"/>
+              <w:spacing w:line="240" w:lineRule="auto"/>
+            </w:pPr>
+            <w:r>
+              <w:rPr>
+                <w:b/>
+              </w:rPr>
+              <w:t>Datos de Prueba</w:t>
+            </w:r>
+          </w:p>
+        </w:tc>
+        <w:tc>
+          <w:tcPr>
+            <w:tcW w:w="6900" w:type="dxa"/>
+            <w:tcMar>
+              <w:top w:w="100" w:type="dxa"/>
+              <w:left w:w="100" w:type="dxa"/>
+              <w:bottom w:w="100" w:type="dxa"/>
+              <w:right w:w="100" w:type="dxa"/>
+            </w:tcMar>
+          </w:tcPr>
+          <w:p>
+            <w:pPr>
+              <w:pStyle w:val="normal0"/>
+              <w:widowControl w:val="0"/>
+              <w:spacing w:line="240" w:lineRule="auto"/>
+              <w:ind w:left="1080"/>
+            </w:pPr>
+            <w:r>
+              <w:t>Nombre: Pizza Especial</w:t>
+            </w:r>
+          </w:p>
+          <w:p>
+            <w:pPr>
+              <w:pStyle w:val="normal0"/>
+              <w:widowControl w:val="0"/>
+              <w:spacing w:line="240" w:lineRule="auto"/>
+              <w:ind w:left="1080"/>
+            </w:pPr>
+            <w:r>
+              <w:t xml:space="preserve">URL: </w:t>
+            </w:r>
+            <w:r>
+              <w:t>http://www.youtube.com/watch?v=Nr_FD3kWrsw</w:t>
+            </w:r>
+          </w:p>
+        </w:tc>
+      </w:tr>
+      <w:tr>
+        <w:tc>
+          <w:tcPr>
+            <w:tcW w:w="2460" w:type="dxa"/>
+            <w:shd w:val="clear" w:color="auto" w:fill="B6D7A8"/>
+            <w:tcMar>
+              <w:top w:w="100" w:type="dxa"/>
+              <w:left w:w="100" w:type="dxa"/>
+              <w:bottom w:w="100" w:type="dxa"/>
+              <w:right w:w="100" w:type="dxa"/>
+            </w:tcMar>
+          </w:tcPr>
+          <w:p>
+            <w:pPr>
+              <w:pStyle w:val="normal0"/>
+              <w:widowControl w:val="0"/>
+              <w:spacing w:line="240" w:lineRule="auto"/>
+            </w:pPr>
+            <w:r>
+              <w:rPr>
+                <w:b/>
+              </w:rPr>
+              <w:t>Pasos</w:t>
+            </w:r>
+          </w:p>
+        </w:tc>
+        <w:tc>
+          <w:tcPr>
+            <w:tcW w:w="6900" w:type="dxa"/>
+            <w:tcMar>
+              <w:top w:w="100" w:type="dxa"/>
+              <w:left w:w="100" w:type="dxa"/>
+              <w:bottom w:w="100" w:type="dxa"/>
+              <w:right w:w="100" w:type="dxa"/>
+            </w:tcMar>
+          </w:tcPr>
+          <w:p>
+            <w:pPr>
+              <w:pStyle w:val="normal0"/>
+              <w:widowControl w:val="0"/>
+              <w:numPr>
+                <w:ilvl w:val="0"/>
+                <w:numId w:val="8"/>
+              </w:numPr>
+              <w:spacing w:line="240" w:lineRule="auto"/>
+              <w:ind w:hanging="400"/>
+              <w:contextualSpacing/>
+            </w:pPr>
+            <w:r>
+              <w:t>Presionar la pestaña “video”</w:t>
+            </w:r>
+          </w:p>
+          <w:p>
+            <w:pPr>
+              <w:pStyle w:val="normal0"/>
+              <w:widowControl w:val="0"/>
+              <w:numPr>
+                <w:ilvl w:val="0"/>
+                <w:numId w:val="8"/>
+              </w:numPr>
+              <w:spacing w:line="240" w:lineRule="auto"/>
+              <w:ind w:hanging="400"/>
+              <w:contextualSpacing/>
+            </w:pPr>
+            <w:r>
+              <w:t>Seleccione el video con el nombre Pizza Especial.</w:t>
+            </w:r>
+          </w:p>
+          <w:p>
+            <w:pPr>
+              <w:pStyle w:val="normal0"/>
+              <w:widowControl w:val="0"/>
+              <w:numPr>
+                <w:ilvl w:val="0"/>
+                <w:numId w:val="8"/>
+              </w:numPr>
+              <w:spacing w:line="240" w:lineRule="auto"/>
+              <w:ind w:hanging="400"/>
+              <w:contextualSpacing/>
+            </w:pPr>
+            <w:r>
+              <w:t>Presione el botón “</w:t>
+            </w:r>
+            <w:r>
+              <w:t>Eliminar</w:t>
+            </w:r>
+            <w:r>
+              <w:t>”</w:t>
+            </w:r>
+          </w:p>
+          <w:p>
+            <w:pPr>
+              <w:pStyle w:val="normal0"/>
+              <w:widowControl w:val="0"/>
+              <w:spacing w:line="240" w:lineRule="auto"/>
+              <w:ind w:left="720"/>
+              <w:contextualSpacing/>
+            </w:pPr>
+          </w:p>
+        </w:tc>
+      </w:tr>
+      <w:tr>
+        <w:tc>
+          <w:tcPr>
+            <w:tcW w:w="2460" w:type="dxa"/>
+            <w:shd w:val="clear" w:color="auto" w:fill="B6D7A8"/>
+            <w:tcMar>
+              <w:top w:w="100" w:type="dxa"/>
+              <w:left w:w="100" w:type="dxa"/>
+              <w:bottom w:w="100" w:type="dxa"/>
+              <w:right w:w="100" w:type="dxa"/>
+            </w:tcMar>
+          </w:tcPr>
+          <w:p>
+            <w:pPr>
+              <w:pStyle w:val="normal0"/>
+              <w:widowControl w:val="0"/>
+              <w:spacing w:line="240" w:lineRule="auto"/>
+            </w:pPr>
+            <w:r>
+              <w:rPr>
+                <w:b/>
+              </w:rPr>
+              <w:t>Resultado esperado</w:t>
+            </w:r>
+          </w:p>
+        </w:tc>
+        <w:tc>
+          <w:tcPr>
+            <w:tcW w:w="6900" w:type="dxa"/>
+            <w:tcMar>
+              <w:top w:w="100" w:type="dxa"/>
+              <w:left w:w="100" w:type="dxa"/>
+              <w:bottom w:w="100" w:type="dxa"/>
+              <w:right w:w="100" w:type="dxa"/>
+            </w:tcMar>
+          </w:tcPr>
+          <w:p>
+            <w:pPr>
+              <w:pStyle w:val="normal0"/>
+              <w:widowControl w:val="0"/>
+              <w:spacing w:line="240" w:lineRule="auto"/>
+              <w:ind w:left="320"/>
+            </w:pPr>
+            <w:r>
+              <w:t xml:space="preserve">El enlace de video debe </w:t>
+            </w:r>
+            <w:r>
+              <w:t>ser eliminado</w:t>
+            </w:r>
+            <w:r>
+              <w:t xml:space="preserve"> de la base de datos.</w:t>
+            </w:r>
+          </w:p>
+        </w:tc>
+      </w:tr>
+    </w:tbl>
+    <w:p/>
+    <w:p/>
     <w:p/>
     <w:sectPr>
       <w:pgSz w:w="11906" w:h="16838"/>
@@ -1187,6 +3462,345 @@
 <file path=word/numbering.xml><?xml version="1.0" encoding="utf-8"?>
 <w:numbering xmlns:ve="http://schemas.openxmlformats.org/markup-compatibility/2006" xmlns:o="urn:schemas-microsoft-com:office:office" xmlns:r="http://schemas.openxmlformats.org/officeDocument/2006/relationships" xmlns:m="http://schemas.openxmlformats.org/officeDocument/2006/math" xmlns:v="urn:schemas-microsoft-com:vml" xmlns:wp="http://schemas.openxmlformats.org/drawingml/2006/wordprocessingDrawing" xmlns:w10="urn:schemas-microsoft-com:office:word" xmlns:w="http://schemas.openxmlformats.org/wordprocessingml/2006/main" xmlns:wne="http://schemas.microsoft.com/office/word/2006/wordml">
   <w:abstractNum w:abstractNumId="0">
+    <w:nsid w:val="06F8121A"/>
+    <w:multiLevelType w:val="multilevel"/>
+    <w:tmpl w:val="B7B29634"/>
+    <w:lvl w:ilvl="0">
+      <w:start w:val="1"/>
+      <w:numFmt w:val="decimal"/>
+      <w:lvlText w:val="%1."/>
+      <w:lvlJc w:val="left"/>
+      <w:pPr>
+        <w:ind w:left="720" w:firstLine="360"/>
+      </w:pPr>
+      <w:rPr>
+        <w:u w:val="none"/>
+      </w:rPr>
+    </w:lvl>
+    <w:lvl w:ilvl="1">
+      <w:start w:val="1"/>
+      <w:numFmt w:val="lowerLetter"/>
+      <w:lvlText w:val="%2."/>
+      <w:lvlJc w:val="left"/>
+      <w:pPr>
+        <w:ind w:left="1440" w:firstLine="1080"/>
+      </w:pPr>
+      <w:rPr>
+        <w:u w:val="none"/>
+      </w:rPr>
+    </w:lvl>
+    <w:lvl w:ilvl="2">
+      <w:start w:val="1"/>
+      <w:numFmt w:val="lowerRoman"/>
+      <w:lvlText w:val="%3."/>
+      <w:lvlJc w:val="left"/>
+      <w:pPr>
+        <w:ind w:left="2160" w:firstLine="1800"/>
+      </w:pPr>
+      <w:rPr>
+        <w:u w:val="none"/>
+      </w:rPr>
+    </w:lvl>
+    <w:lvl w:ilvl="3">
+      <w:start w:val="1"/>
+      <w:numFmt w:val="decimal"/>
+      <w:lvlText w:val="%4."/>
+      <w:lvlJc w:val="left"/>
+      <w:pPr>
+        <w:ind w:left="2880" w:firstLine="2520"/>
+      </w:pPr>
+      <w:rPr>
+        <w:u w:val="none"/>
+      </w:rPr>
+    </w:lvl>
+    <w:lvl w:ilvl="4">
+      <w:start w:val="1"/>
+      <w:numFmt w:val="lowerLetter"/>
+      <w:lvlText w:val="%5."/>
+      <w:lvlJc w:val="left"/>
+      <w:pPr>
+        <w:ind w:left="3600" w:firstLine="3240"/>
+      </w:pPr>
+      <w:rPr>
+        <w:u w:val="none"/>
+      </w:rPr>
+    </w:lvl>
+    <w:lvl w:ilvl="5">
+      <w:start w:val="1"/>
+      <w:numFmt w:val="lowerRoman"/>
+      <w:lvlText w:val="%6."/>
+      <w:lvlJc w:val="left"/>
+      <w:pPr>
+        <w:ind w:left="4320" w:firstLine="3960"/>
+      </w:pPr>
+      <w:rPr>
+        <w:u w:val="none"/>
+      </w:rPr>
+    </w:lvl>
+    <w:lvl w:ilvl="6">
+      <w:start w:val="1"/>
+      <w:numFmt w:val="decimal"/>
+      <w:lvlText w:val="%7."/>
+      <w:lvlJc w:val="left"/>
+      <w:pPr>
+        <w:ind w:left="5040" w:firstLine="4680"/>
+      </w:pPr>
+      <w:rPr>
+        <w:u w:val="none"/>
+      </w:rPr>
+    </w:lvl>
+    <w:lvl w:ilvl="7">
+      <w:start w:val="1"/>
+      <w:numFmt w:val="lowerLetter"/>
+      <w:lvlText w:val="%8."/>
+      <w:lvlJc w:val="left"/>
+      <w:pPr>
+        <w:ind w:left="5760" w:firstLine="5400"/>
+      </w:pPr>
+      <w:rPr>
+        <w:u w:val="none"/>
+      </w:rPr>
+    </w:lvl>
+    <w:lvl w:ilvl="8">
+      <w:start w:val="1"/>
+      <w:numFmt w:val="lowerRoman"/>
+      <w:lvlText w:val="%9."/>
+      <w:lvlJc w:val="left"/>
+      <w:pPr>
+        <w:ind w:left="6480" w:firstLine="6120"/>
+      </w:pPr>
+      <w:rPr>
+        <w:u w:val="none"/>
+      </w:rPr>
+    </w:lvl>
+  </w:abstractNum>
+  <w:abstractNum w:abstractNumId="1">
+    <w:nsid w:val="1F9853B6"/>
+    <w:multiLevelType w:val="multilevel"/>
+    <w:tmpl w:val="B7B29634"/>
+    <w:lvl w:ilvl="0">
+      <w:start w:val="1"/>
+      <w:numFmt w:val="decimal"/>
+      <w:lvlText w:val="%1."/>
+      <w:lvlJc w:val="left"/>
+      <w:pPr>
+        <w:ind w:left="720" w:firstLine="360"/>
+      </w:pPr>
+      <w:rPr>
+        <w:u w:val="none"/>
+      </w:rPr>
+    </w:lvl>
+    <w:lvl w:ilvl="1">
+      <w:start w:val="1"/>
+      <w:numFmt w:val="lowerLetter"/>
+      <w:lvlText w:val="%2."/>
+      <w:lvlJc w:val="left"/>
+      <w:pPr>
+        <w:ind w:left="1440" w:firstLine="1080"/>
+      </w:pPr>
+      <w:rPr>
+        <w:u w:val="none"/>
+      </w:rPr>
+    </w:lvl>
+    <w:lvl w:ilvl="2">
+      <w:start w:val="1"/>
+      <w:numFmt w:val="lowerRoman"/>
+      <w:lvlText w:val="%3."/>
+      <w:lvlJc w:val="left"/>
+      <w:pPr>
+        <w:ind w:left="2160" w:firstLine="1800"/>
+      </w:pPr>
+      <w:rPr>
+        <w:u w:val="none"/>
+      </w:rPr>
+    </w:lvl>
+    <w:lvl w:ilvl="3">
+      <w:start w:val="1"/>
+      <w:numFmt w:val="decimal"/>
+      <w:lvlText w:val="%4."/>
+      <w:lvlJc w:val="left"/>
+      <w:pPr>
+        <w:ind w:left="2880" w:firstLine="2520"/>
+      </w:pPr>
+      <w:rPr>
+        <w:u w:val="none"/>
+      </w:rPr>
+    </w:lvl>
+    <w:lvl w:ilvl="4">
+      <w:start w:val="1"/>
+      <w:numFmt w:val="lowerLetter"/>
+      <w:lvlText w:val="%5."/>
+      <w:lvlJc w:val="left"/>
+      <w:pPr>
+        <w:ind w:left="3600" w:firstLine="3240"/>
+      </w:pPr>
+      <w:rPr>
+        <w:u w:val="none"/>
+      </w:rPr>
+    </w:lvl>
+    <w:lvl w:ilvl="5">
+      <w:start w:val="1"/>
+      <w:numFmt w:val="lowerRoman"/>
+      <w:lvlText w:val="%6."/>
+      <w:lvlJc w:val="left"/>
+      <w:pPr>
+        <w:ind w:left="4320" w:firstLine="3960"/>
+      </w:pPr>
+      <w:rPr>
+        <w:u w:val="none"/>
+      </w:rPr>
+    </w:lvl>
+    <w:lvl w:ilvl="6">
+      <w:start w:val="1"/>
+      <w:numFmt w:val="decimal"/>
+      <w:lvlText w:val="%7."/>
+      <w:lvlJc w:val="left"/>
+      <w:pPr>
+        <w:ind w:left="5040" w:firstLine="4680"/>
+      </w:pPr>
+      <w:rPr>
+        <w:u w:val="none"/>
+      </w:rPr>
+    </w:lvl>
+    <w:lvl w:ilvl="7">
+      <w:start w:val="1"/>
+      <w:numFmt w:val="lowerLetter"/>
+      <w:lvlText w:val="%8."/>
+      <w:lvlJc w:val="left"/>
+      <w:pPr>
+        <w:ind w:left="5760" w:firstLine="5400"/>
+      </w:pPr>
+      <w:rPr>
+        <w:u w:val="none"/>
+      </w:rPr>
+    </w:lvl>
+    <w:lvl w:ilvl="8">
+      <w:start w:val="1"/>
+      <w:numFmt w:val="lowerRoman"/>
+      <w:lvlText w:val="%9."/>
+      <w:lvlJc w:val="left"/>
+      <w:pPr>
+        <w:ind w:left="6480" w:firstLine="6120"/>
+      </w:pPr>
+      <w:rPr>
+        <w:u w:val="none"/>
+      </w:rPr>
+    </w:lvl>
+  </w:abstractNum>
+  <w:abstractNum w:abstractNumId="2">
+    <w:nsid w:val="215C7FA6"/>
+    <w:multiLevelType w:val="multilevel"/>
+    <w:tmpl w:val="B7B29634"/>
+    <w:lvl w:ilvl="0">
+      <w:start w:val="1"/>
+      <w:numFmt w:val="decimal"/>
+      <w:lvlText w:val="%1."/>
+      <w:lvlJc w:val="left"/>
+      <w:pPr>
+        <w:ind w:left="720" w:firstLine="360"/>
+      </w:pPr>
+      <w:rPr>
+        <w:u w:val="none"/>
+      </w:rPr>
+    </w:lvl>
+    <w:lvl w:ilvl="1">
+      <w:start w:val="1"/>
+      <w:numFmt w:val="lowerLetter"/>
+      <w:lvlText w:val="%2."/>
+      <w:lvlJc w:val="left"/>
+      <w:pPr>
+        <w:ind w:left="1440" w:firstLine="1080"/>
+      </w:pPr>
+      <w:rPr>
+        <w:u w:val="none"/>
+      </w:rPr>
+    </w:lvl>
+    <w:lvl w:ilvl="2">
+      <w:start w:val="1"/>
+      <w:numFmt w:val="lowerRoman"/>
+      <w:lvlText w:val="%3."/>
+      <w:lvlJc w:val="left"/>
+      <w:pPr>
+        <w:ind w:left="2160" w:firstLine="1800"/>
+      </w:pPr>
+      <w:rPr>
+        <w:u w:val="none"/>
+      </w:rPr>
+    </w:lvl>
+    <w:lvl w:ilvl="3">
+      <w:start w:val="1"/>
+      <w:numFmt w:val="decimal"/>
+      <w:lvlText w:val="%4."/>
+      <w:lvlJc w:val="left"/>
+      <w:pPr>
+        <w:ind w:left="2880" w:firstLine="2520"/>
+      </w:pPr>
+      <w:rPr>
+        <w:u w:val="none"/>
+      </w:rPr>
+    </w:lvl>
+    <w:lvl w:ilvl="4">
+      <w:start w:val="1"/>
+      <w:numFmt w:val="lowerLetter"/>
+      <w:lvlText w:val="%5."/>
+      <w:lvlJc w:val="left"/>
+      <w:pPr>
+        <w:ind w:left="3600" w:firstLine="3240"/>
+      </w:pPr>
+      <w:rPr>
+        <w:u w:val="none"/>
+      </w:rPr>
+    </w:lvl>
+    <w:lvl w:ilvl="5">
+      <w:start w:val="1"/>
+      <w:numFmt w:val="lowerRoman"/>
+      <w:lvlText w:val="%6."/>
+      <w:lvlJc w:val="left"/>
+      <w:pPr>
+        <w:ind w:left="4320" w:firstLine="3960"/>
+      </w:pPr>
+      <w:rPr>
+        <w:u w:val="none"/>
+      </w:rPr>
+    </w:lvl>
+    <w:lvl w:ilvl="6">
+      <w:start w:val="1"/>
+      <w:numFmt w:val="decimal"/>
+      <w:lvlText w:val="%7."/>
+      <w:lvlJc w:val="left"/>
+      <w:pPr>
+        <w:ind w:left="5040" w:firstLine="4680"/>
+      </w:pPr>
+      <w:rPr>
+        <w:u w:val="none"/>
+      </w:rPr>
+    </w:lvl>
+    <w:lvl w:ilvl="7">
+      <w:start w:val="1"/>
+      <w:numFmt w:val="lowerLetter"/>
+      <w:lvlText w:val="%8."/>
+      <w:lvlJc w:val="left"/>
+      <w:pPr>
+        <w:ind w:left="5760" w:firstLine="5400"/>
+      </w:pPr>
+      <w:rPr>
+        <w:u w:val="none"/>
+      </w:rPr>
+    </w:lvl>
+    <w:lvl w:ilvl="8">
+      <w:start w:val="1"/>
+      <w:numFmt w:val="lowerRoman"/>
+      <w:lvlText w:val="%9."/>
+      <w:lvlJc w:val="left"/>
+      <w:pPr>
+        <w:ind w:left="6480" w:firstLine="6120"/>
+      </w:pPr>
+      <w:rPr>
+        <w:u w:val="none"/>
+      </w:rPr>
+    </w:lvl>
+  </w:abstractNum>
+  <w:abstractNum w:abstractNumId="3">
     <w:nsid w:val="324F2BC6"/>
     <w:multiLevelType w:val="multilevel"/>
     <w:tmpl w:val="F8D80846"/>
@@ -1299,10 +3913,10 @@
       </w:rPr>
     </w:lvl>
   </w:abstractNum>
-  <w:abstractNum w:abstractNumId="1">
+  <w:abstractNum w:abstractNumId="4">
     <w:nsid w:val="4BEE35BC"/>
     <w:multiLevelType w:val="hybridMultilevel"/>
-    <w:tmpl w:val="6876FF56"/>
+    <w:tmpl w:val="788C2CCE"/>
     <w:lvl w:ilvl="0" w:tplc="0C0A000D">
       <w:start w:val="1"/>
       <w:numFmt w:val="bullet"/>
@@ -1412,7 +4026,233 @@
       </w:rPr>
     </w:lvl>
   </w:abstractNum>
-  <w:abstractNum w:abstractNumId="2">
+  <w:abstractNum w:abstractNumId="5">
+    <w:nsid w:val="60EC1050"/>
+    <w:multiLevelType w:val="multilevel"/>
+    <w:tmpl w:val="B7B29634"/>
+    <w:lvl w:ilvl="0">
+      <w:start w:val="1"/>
+      <w:numFmt w:val="decimal"/>
+      <w:lvlText w:val="%1."/>
+      <w:lvlJc w:val="left"/>
+      <w:pPr>
+        <w:ind w:left="720" w:firstLine="360"/>
+      </w:pPr>
+      <w:rPr>
+        <w:u w:val="none"/>
+      </w:rPr>
+    </w:lvl>
+    <w:lvl w:ilvl="1">
+      <w:start w:val="1"/>
+      <w:numFmt w:val="lowerLetter"/>
+      <w:lvlText w:val="%2."/>
+      <w:lvlJc w:val="left"/>
+      <w:pPr>
+        <w:ind w:left="1440" w:firstLine="1080"/>
+      </w:pPr>
+      <w:rPr>
+        <w:u w:val="none"/>
+      </w:rPr>
+    </w:lvl>
+    <w:lvl w:ilvl="2">
+      <w:start w:val="1"/>
+      <w:numFmt w:val="lowerRoman"/>
+      <w:lvlText w:val="%3."/>
+      <w:lvlJc w:val="left"/>
+      <w:pPr>
+        <w:ind w:left="2160" w:firstLine="1800"/>
+      </w:pPr>
+      <w:rPr>
+        <w:u w:val="none"/>
+      </w:rPr>
+    </w:lvl>
+    <w:lvl w:ilvl="3">
+      <w:start w:val="1"/>
+      <w:numFmt w:val="decimal"/>
+      <w:lvlText w:val="%4."/>
+      <w:lvlJc w:val="left"/>
+      <w:pPr>
+        <w:ind w:left="2880" w:firstLine="2520"/>
+      </w:pPr>
+      <w:rPr>
+        <w:u w:val="none"/>
+      </w:rPr>
+    </w:lvl>
+    <w:lvl w:ilvl="4">
+      <w:start w:val="1"/>
+      <w:numFmt w:val="lowerLetter"/>
+      <w:lvlText w:val="%5."/>
+      <w:lvlJc w:val="left"/>
+      <w:pPr>
+        <w:ind w:left="3600" w:firstLine="3240"/>
+      </w:pPr>
+      <w:rPr>
+        <w:u w:val="none"/>
+      </w:rPr>
+    </w:lvl>
+    <w:lvl w:ilvl="5">
+      <w:start w:val="1"/>
+      <w:numFmt w:val="lowerRoman"/>
+      <w:lvlText w:val="%6."/>
+      <w:lvlJc w:val="left"/>
+      <w:pPr>
+        <w:ind w:left="4320" w:firstLine="3960"/>
+      </w:pPr>
+      <w:rPr>
+        <w:u w:val="none"/>
+      </w:rPr>
+    </w:lvl>
+    <w:lvl w:ilvl="6">
+      <w:start w:val="1"/>
+      <w:numFmt w:val="decimal"/>
+      <w:lvlText w:val="%7."/>
+      <w:lvlJc w:val="left"/>
+      <w:pPr>
+        <w:ind w:left="5040" w:firstLine="4680"/>
+      </w:pPr>
+      <w:rPr>
+        <w:u w:val="none"/>
+      </w:rPr>
+    </w:lvl>
+    <w:lvl w:ilvl="7">
+      <w:start w:val="1"/>
+      <w:numFmt w:val="lowerLetter"/>
+      <w:lvlText w:val="%8."/>
+      <w:lvlJc w:val="left"/>
+      <w:pPr>
+        <w:ind w:left="5760" w:firstLine="5400"/>
+      </w:pPr>
+      <w:rPr>
+        <w:u w:val="none"/>
+      </w:rPr>
+    </w:lvl>
+    <w:lvl w:ilvl="8">
+      <w:start w:val="1"/>
+      <w:numFmt w:val="lowerRoman"/>
+      <w:lvlText w:val="%9."/>
+      <w:lvlJc w:val="left"/>
+      <w:pPr>
+        <w:ind w:left="6480" w:firstLine="6120"/>
+      </w:pPr>
+      <w:rPr>
+        <w:u w:val="none"/>
+      </w:rPr>
+    </w:lvl>
+  </w:abstractNum>
+  <w:abstractNum w:abstractNumId="6">
+    <w:nsid w:val="6B822B4F"/>
+    <w:multiLevelType w:val="multilevel"/>
+    <w:tmpl w:val="B7B29634"/>
+    <w:lvl w:ilvl="0">
+      <w:start w:val="1"/>
+      <w:numFmt w:val="decimal"/>
+      <w:lvlText w:val="%1."/>
+      <w:lvlJc w:val="left"/>
+      <w:pPr>
+        <w:ind w:left="720" w:firstLine="360"/>
+      </w:pPr>
+      <w:rPr>
+        <w:u w:val="none"/>
+      </w:rPr>
+    </w:lvl>
+    <w:lvl w:ilvl="1">
+      <w:start w:val="1"/>
+      <w:numFmt w:val="lowerLetter"/>
+      <w:lvlText w:val="%2."/>
+      <w:lvlJc w:val="left"/>
+      <w:pPr>
+        <w:ind w:left="1440" w:firstLine="1080"/>
+      </w:pPr>
+      <w:rPr>
+        <w:u w:val="none"/>
+      </w:rPr>
+    </w:lvl>
+    <w:lvl w:ilvl="2">
+      <w:start w:val="1"/>
+      <w:numFmt w:val="lowerRoman"/>
+      <w:lvlText w:val="%3."/>
+      <w:lvlJc w:val="left"/>
+      <w:pPr>
+        <w:ind w:left="2160" w:firstLine="1800"/>
+      </w:pPr>
+      <w:rPr>
+        <w:u w:val="none"/>
+      </w:rPr>
+    </w:lvl>
+    <w:lvl w:ilvl="3">
+      <w:start w:val="1"/>
+      <w:numFmt w:val="decimal"/>
+      <w:lvlText w:val="%4."/>
+      <w:lvlJc w:val="left"/>
+      <w:pPr>
+        <w:ind w:left="2880" w:firstLine="2520"/>
+      </w:pPr>
+      <w:rPr>
+        <w:u w:val="none"/>
+      </w:rPr>
+    </w:lvl>
+    <w:lvl w:ilvl="4">
+      <w:start w:val="1"/>
+      <w:numFmt w:val="lowerLetter"/>
+      <w:lvlText w:val="%5."/>
+      <w:lvlJc w:val="left"/>
+      <w:pPr>
+        <w:ind w:left="3600" w:firstLine="3240"/>
+      </w:pPr>
+      <w:rPr>
+        <w:u w:val="none"/>
+      </w:rPr>
+    </w:lvl>
+    <w:lvl w:ilvl="5">
+      <w:start w:val="1"/>
+      <w:numFmt w:val="lowerRoman"/>
+      <w:lvlText w:val="%6."/>
+      <w:lvlJc w:val="left"/>
+      <w:pPr>
+        <w:ind w:left="4320" w:firstLine="3960"/>
+      </w:pPr>
+      <w:rPr>
+        <w:u w:val="none"/>
+      </w:rPr>
+    </w:lvl>
+    <w:lvl w:ilvl="6">
+      <w:start w:val="1"/>
+      <w:numFmt w:val="decimal"/>
+      <w:lvlText w:val="%7."/>
+      <w:lvlJc w:val="left"/>
+      <w:pPr>
+        <w:ind w:left="5040" w:firstLine="4680"/>
+      </w:pPr>
+      <w:rPr>
+        <w:u w:val="none"/>
+      </w:rPr>
+    </w:lvl>
+    <w:lvl w:ilvl="7">
+      <w:start w:val="1"/>
+      <w:numFmt w:val="lowerLetter"/>
+      <w:lvlText w:val="%8."/>
+      <w:lvlJc w:val="left"/>
+      <w:pPr>
+        <w:ind w:left="5760" w:firstLine="5400"/>
+      </w:pPr>
+      <w:rPr>
+        <w:u w:val="none"/>
+      </w:rPr>
+    </w:lvl>
+    <w:lvl w:ilvl="8">
+      <w:start w:val="1"/>
+      <w:numFmt w:val="lowerRoman"/>
+      <w:lvlText w:val="%9."/>
+      <w:lvlJc w:val="left"/>
+      <w:pPr>
+        <w:ind w:left="6480" w:firstLine="6120"/>
+      </w:pPr>
+      <w:rPr>
+        <w:u w:val="none"/>
+      </w:rPr>
+    </w:lvl>
+  </w:abstractNum>
+  <w:abstractNum w:abstractNumId="7">
     <w:nsid w:val="702C2801"/>
     <w:multiLevelType w:val="multilevel"/>
     <w:tmpl w:val="B7B29634"/>
@@ -1526,12 +4366,27 @@
     </w:lvl>
   </w:abstractNum>
   <w:num w:numId="1">
+    <w:abstractNumId w:val="4"/>
+  </w:num>
+  <w:num w:numId="2">
+    <w:abstractNumId w:val="7"/>
+  </w:num>
+  <w:num w:numId="3">
+    <w:abstractNumId w:val="3"/>
+  </w:num>
+  <w:num w:numId="4">
+    <w:abstractNumId w:val="5"/>
+  </w:num>
+  <w:num w:numId="5">
+    <w:abstractNumId w:val="2"/>
+  </w:num>
+  <w:num w:numId="6">
+    <w:abstractNumId w:val="6"/>
+  </w:num>
+  <w:num w:numId="7">
     <w:abstractNumId w:val="1"/>
   </w:num>
-  <w:num w:numId="2">
-    <w:abstractNumId w:val="2"/>
-  </w:num>
-  <w:num w:numId="3">
+  <w:num w:numId="8">
     <w:abstractNumId w:val="0"/>
   </w:num>
 </w:numbering>

</xml_diff>

<commit_message>
Casos de prueba ultimos dos casos de uso
</commit_message>
<xml_diff>
--- a/Documentacion/Casos de prueba.docx
+++ b/Documentacion/Casos de prueba.docx
@@ -3665,20 +3665,11 @@
               <w:widowControl w:val="0"/>
               <w:spacing w:line="240" w:lineRule="auto"/>
               <w:ind w:left="1080"/>
-              <w:rPr>
-                <w:lang w:val="en-US"/>
-              </w:rPr>
-            </w:pPr>
-            <w:r>
-              <w:rPr>
-                <w:lang w:val="en-US"/>
-              </w:rPr>
+            </w:pPr>
+            <w:r>
               <w:t xml:space="preserve">URL: </w:t>
             </w:r>
             <w:r>
-              <w:rPr>
-                <w:lang w:val="en-US"/>
-              </w:rPr>
               <w:t>http://www.eltribuno.info/</w:t>
             </w:r>
           </w:p>
@@ -3954,16 +3945,7 @@
               <w:spacing w:line="240" w:lineRule="auto"/>
             </w:pPr>
             <w:r>
-              <w:t xml:space="preserve">Eliminar </w:t>
-            </w:r>
-            <w:r>
-              <w:t xml:space="preserve">enlace de </w:t>
-            </w:r>
-            <w:r>
-              <w:t xml:space="preserve">diario digital a la </w:t>
-            </w:r>
-            <w:r>
-              <w:t xml:space="preserve">base de datos. </w:t>
+              <w:t xml:space="preserve">Eliminar enlace de diario digital a la base de datos. </w:t>
             </w:r>
           </w:p>
         </w:tc>
@@ -4071,20 +4053,11 @@
               <w:widowControl w:val="0"/>
               <w:spacing w:line="240" w:lineRule="auto"/>
               <w:ind w:left="1080"/>
-              <w:rPr>
-                <w:lang w:val="en-US"/>
-              </w:rPr>
-            </w:pPr>
-            <w:r>
-              <w:rPr>
-                <w:lang w:val="en-US"/>
-              </w:rPr>
+            </w:pPr>
+            <w:r>
               <w:t xml:space="preserve">URL: </w:t>
             </w:r>
             <w:r>
-              <w:rPr>
-                <w:lang w:val="en-US"/>
-              </w:rPr>
               <w:t>http://www.eltribuno.info/</w:t>
             </w:r>
           </w:p>
@@ -5253,10 +5226,7 @@
               <w:spacing w:line="240" w:lineRule="auto"/>
             </w:pPr>
             <w:r>
-              <w:t>Modificar un Pedido antes de ser almacenado en la base de datos.</w:t>
-            </w:r>
-            <w:r>
-              <w:t xml:space="preserve"> </w:t>
+              <w:t xml:space="preserve">Modificar un Pedido antes de ser almacenado en la base de datos. </w:t>
             </w:r>
           </w:p>
         </w:tc>
@@ -6331,6 +6301,693 @@
         </w:tc>
       </w:tr>
     </w:tbl>
+    <w:p>
+      <w:pPr>
+        <w:pStyle w:val="Ttulo1"/>
+        <w:keepNext w:val="0"/>
+        <w:keepLines w:val="0"/>
+        <w:widowControl w:val="0"/>
+        <w:rPr>
+          <w:rFonts w:asciiTheme="minorHAnsi" w:hAnsiTheme="minorHAnsi" w:cstheme="minorHAnsi"/>
+          <w:color w:val="auto"/>
+          <w:sz w:val="24"/>
+          <w:szCs w:val="24"/>
+        </w:rPr>
+      </w:pPr>
+      <w:r>
+        <w:rPr>
+          <w:color w:val="auto"/>
+          <w:u w:val="single"/>
+        </w:rPr>
+        <w:lastRenderedPageBreak/>
+        <w:t>Consultar  Videos</w:t>
+      </w:r>
+    </w:p>
+    <w:p>
+      <w:pPr>
+        <w:pStyle w:val="Ttulo3"/>
+        <w:keepNext w:val="0"/>
+        <w:keepLines w:val="0"/>
+        <w:widowControl w:val="0"/>
+        <w:contextualSpacing w:val="0"/>
+        <w:rPr>
+          <w:color w:val="auto"/>
+        </w:rPr>
+      </w:pPr>
+      <w:r>
+        <w:rPr>
+          <w:color w:val="auto"/>
+        </w:rPr>
+        <w:t>Flujo normal</w:t>
+      </w:r>
+    </w:p>
+    <w:p>
+      <w:pPr>
+        <w:pStyle w:val="normal0"/>
+        <w:widowControl w:val="0"/>
+      </w:pPr>
+    </w:p>
+    <w:tbl>
+      <w:tblPr>
+        <w:bidiVisual/>
+        <w:tblW w:w="9360" w:type="dxa"/>
+        <w:tblInd w:w="90" w:type="dxa"/>
+        <w:tblBorders>
+          <w:top w:val="single" w:sz="8" w:space="0" w:color="000000"/>
+          <w:left w:val="single" w:sz="8" w:space="0" w:color="000000"/>
+          <w:bottom w:val="single" w:sz="8" w:space="0" w:color="000000"/>
+          <w:right w:val="single" w:sz="8" w:space="0" w:color="000000"/>
+          <w:insideH w:val="single" w:sz="8" w:space="0" w:color="000000"/>
+          <w:insideV w:val="single" w:sz="8" w:space="0" w:color="000000"/>
+        </w:tblBorders>
+        <w:tblLayout w:type="fixed"/>
+        <w:tblCellMar>
+          <w:left w:w="10" w:type="dxa"/>
+          <w:right w:w="10" w:type="dxa"/>
+        </w:tblCellMar>
+        <w:tblLook w:val="0000"/>
+      </w:tblPr>
+      <w:tblGrid>
+        <w:gridCol w:w="2460"/>
+        <w:gridCol w:w="6900"/>
+      </w:tblGrid>
+      <w:tr>
+        <w:tc>
+          <w:tcPr>
+            <w:tcW w:w="2460" w:type="dxa"/>
+            <w:shd w:val="clear" w:color="auto" w:fill="B6D7A8"/>
+            <w:tcMar>
+              <w:top w:w="100" w:type="dxa"/>
+              <w:left w:w="100" w:type="dxa"/>
+              <w:bottom w:w="100" w:type="dxa"/>
+              <w:right w:w="100" w:type="dxa"/>
+            </w:tcMar>
+          </w:tcPr>
+          <w:p>
+            <w:pPr>
+              <w:pStyle w:val="normal0"/>
+              <w:widowControl w:val="0"/>
+              <w:spacing w:line="240" w:lineRule="auto"/>
+            </w:pPr>
+            <w:r>
+              <w:rPr>
+                <w:b/>
+              </w:rPr>
+              <w:t>Propósito</w:t>
+            </w:r>
+          </w:p>
+        </w:tc>
+        <w:tc>
+          <w:tcPr>
+            <w:tcW w:w="6900" w:type="dxa"/>
+          </w:tcPr>
+          <w:p>
+            <w:pPr>
+              <w:pStyle w:val="normal0"/>
+              <w:widowControl w:val="0"/>
+              <w:spacing w:line="240" w:lineRule="auto"/>
+            </w:pPr>
+            <w:r>
+              <w:t xml:space="preserve">Consultar Videos de recomendaciones de chef. </w:t>
+            </w:r>
+          </w:p>
+        </w:tc>
+      </w:tr>
+      <w:tr>
+        <w:tc>
+          <w:tcPr>
+            <w:tcW w:w="2460" w:type="dxa"/>
+            <w:shd w:val="clear" w:color="auto" w:fill="B6D7A8"/>
+            <w:tcMar>
+              <w:top w:w="100" w:type="dxa"/>
+              <w:left w:w="100" w:type="dxa"/>
+              <w:bottom w:w="100" w:type="dxa"/>
+              <w:right w:w="100" w:type="dxa"/>
+            </w:tcMar>
+          </w:tcPr>
+          <w:p>
+            <w:pPr>
+              <w:pStyle w:val="normal0"/>
+              <w:widowControl w:val="0"/>
+              <w:spacing w:line="240" w:lineRule="auto"/>
+            </w:pPr>
+            <w:proofErr w:type="spellStart"/>
+            <w:r>
+              <w:rPr>
+                <w:b/>
+              </w:rPr>
+              <w:t>Prerequisitos</w:t>
+            </w:r>
+            <w:proofErr w:type="spellEnd"/>
+          </w:p>
+        </w:tc>
+        <w:tc>
+          <w:tcPr>
+            <w:tcW w:w="6900" w:type="dxa"/>
+          </w:tcPr>
+          <w:p>
+            <w:pPr>
+              <w:pStyle w:val="normal0"/>
+              <w:widowControl w:val="0"/>
+              <w:spacing w:line="240" w:lineRule="auto"/>
+            </w:pPr>
+            <w:r>
+              <w:t>Se tiene que enfocar a la carta gourmet para generar el enlace aumentado.</w:t>
+            </w:r>
+          </w:p>
+        </w:tc>
+      </w:tr>
+      <w:tr>
+        <w:trPr>
+          <w:trHeight w:val="725"/>
+        </w:trPr>
+        <w:tc>
+          <w:tcPr>
+            <w:tcW w:w="2460" w:type="dxa"/>
+            <w:shd w:val="clear" w:color="auto" w:fill="B6D7A8"/>
+            <w:tcMar>
+              <w:top w:w="100" w:type="dxa"/>
+              <w:left w:w="100" w:type="dxa"/>
+              <w:bottom w:w="100" w:type="dxa"/>
+              <w:right w:w="100" w:type="dxa"/>
+            </w:tcMar>
+          </w:tcPr>
+          <w:p>
+            <w:pPr>
+              <w:pStyle w:val="normal0"/>
+              <w:widowControl w:val="0"/>
+              <w:spacing w:line="240" w:lineRule="auto"/>
+            </w:pPr>
+            <w:r>
+              <w:rPr>
+                <w:b/>
+              </w:rPr>
+              <w:t>Datos de Prueba</w:t>
+            </w:r>
+          </w:p>
+        </w:tc>
+        <w:tc>
+          <w:tcPr>
+            <w:tcW w:w="6900" w:type="dxa"/>
+          </w:tcPr>
+          <w:p>
+            <w:pPr>
+              <w:pStyle w:val="normal0"/>
+              <w:widowControl w:val="0"/>
+              <w:spacing w:line="240" w:lineRule="auto"/>
+            </w:pPr>
+            <w:r>
+              <w:t>Ninguno</w:t>
+            </w:r>
+          </w:p>
+        </w:tc>
+      </w:tr>
+      <w:tr>
+        <w:tc>
+          <w:tcPr>
+            <w:tcW w:w="2460" w:type="dxa"/>
+            <w:shd w:val="clear" w:color="auto" w:fill="B6D7A8"/>
+            <w:tcMar>
+              <w:top w:w="100" w:type="dxa"/>
+              <w:left w:w="100" w:type="dxa"/>
+              <w:bottom w:w="100" w:type="dxa"/>
+              <w:right w:w="100" w:type="dxa"/>
+            </w:tcMar>
+          </w:tcPr>
+          <w:p>
+            <w:pPr>
+              <w:pStyle w:val="normal0"/>
+              <w:widowControl w:val="0"/>
+              <w:spacing w:line="240" w:lineRule="auto"/>
+            </w:pPr>
+            <w:r>
+              <w:rPr>
+                <w:b/>
+              </w:rPr>
+              <w:t>Pasos</w:t>
+            </w:r>
+          </w:p>
+        </w:tc>
+        <w:tc>
+          <w:tcPr>
+            <w:tcW w:w="6900" w:type="dxa"/>
+          </w:tcPr>
+          <w:p>
+            <w:pPr>
+              <w:pStyle w:val="normal0"/>
+              <w:widowControl w:val="0"/>
+              <w:numPr>
+                <w:ilvl w:val="0"/>
+                <w:numId w:val="17"/>
+              </w:numPr>
+              <w:spacing w:line="240" w:lineRule="auto"/>
+              <w:contextualSpacing/>
+            </w:pPr>
+            <w:r>
+              <w:t>Presiona el enlace aumentado.</w:t>
+            </w:r>
+          </w:p>
+          <w:p>
+            <w:pPr>
+              <w:pStyle w:val="normal0"/>
+              <w:widowControl w:val="0"/>
+              <w:numPr>
+                <w:ilvl w:val="0"/>
+                <w:numId w:val="17"/>
+              </w:numPr>
+              <w:spacing w:line="240" w:lineRule="auto"/>
+              <w:contextualSpacing/>
+            </w:pPr>
+            <w:r>
+              <w:t>Presionar le botón “Recomendación del Chef”</w:t>
+            </w:r>
+          </w:p>
+          <w:p>
+            <w:pPr>
+              <w:pStyle w:val="normal0"/>
+              <w:widowControl w:val="0"/>
+              <w:spacing w:line="240" w:lineRule="auto"/>
+              <w:ind w:left="1080"/>
+              <w:contextualSpacing/>
+            </w:pPr>
+          </w:p>
+          <w:p>
+            <w:pPr>
+              <w:pStyle w:val="normal0"/>
+              <w:widowControl w:val="0"/>
+              <w:spacing w:line="240" w:lineRule="auto"/>
+              <w:ind w:left="720"/>
+              <w:contextualSpacing/>
+            </w:pPr>
+          </w:p>
+        </w:tc>
+      </w:tr>
+      <w:tr>
+        <w:tc>
+          <w:tcPr>
+            <w:tcW w:w="2460" w:type="dxa"/>
+            <w:shd w:val="clear" w:color="auto" w:fill="B6D7A8"/>
+            <w:tcMar>
+              <w:top w:w="100" w:type="dxa"/>
+              <w:left w:w="100" w:type="dxa"/>
+              <w:bottom w:w="100" w:type="dxa"/>
+              <w:right w:w="100" w:type="dxa"/>
+            </w:tcMar>
+          </w:tcPr>
+          <w:p>
+            <w:pPr>
+              <w:pStyle w:val="normal0"/>
+              <w:widowControl w:val="0"/>
+              <w:spacing w:line="240" w:lineRule="auto"/>
+            </w:pPr>
+            <w:r>
+              <w:rPr>
+                <w:b/>
+              </w:rPr>
+              <w:t>Resultado esperado</w:t>
+            </w:r>
+          </w:p>
+        </w:tc>
+        <w:tc>
+          <w:tcPr>
+            <w:tcW w:w="6900" w:type="dxa"/>
+          </w:tcPr>
+          <w:p>
+            <w:pPr>
+              <w:pStyle w:val="normal0"/>
+              <w:widowControl w:val="0"/>
+              <w:spacing w:line="240" w:lineRule="auto"/>
+            </w:pPr>
+            <w:r>
+              <w:t xml:space="preserve">Se re direcciona a la página de </w:t>
+            </w:r>
+            <w:proofErr w:type="spellStart"/>
+            <w:r>
+              <w:t>youtube</w:t>
+            </w:r>
+            <w:proofErr w:type="spellEnd"/>
+            <w:r>
+              <w:t xml:space="preserve"> para cargar el video con el nombre Recomendación del Chef.</w:t>
+            </w:r>
+          </w:p>
+        </w:tc>
+      </w:tr>
+    </w:tbl>
+    <w:p/>
+    <w:p>
+      <w:pPr>
+        <w:pStyle w:val="Ttulo1"/>
+        <w:keepNext w:val="0"/>
+        <w:keepLines w:val="0"/>
+        <w:widowControl w:val="0"/>
+        <w:rPr>
+          <w:rFonts w:asciiTheme="minorHAnsi" w:hAnsiTheme="minorHAnsi" w:cstheme="minorHAnsi"/>
+          <w:color w:val="auto"/>
+          <w:sz w:val="24"/>
+          <w:szCs w:val="24"/>
+        </w:rPr>
+      </w:pPr>
+      <w:r>
+        <w:rPr>
+          <w:color w:val="auto"/>
+          <w:u w:val="single"/>
+        </w:rPr>
+        <w:t>Navegar por la Carta Gourmet</w:t>
+      </w:r>
+    </w:p>
+    <w:p>
+      <w:pPr>
+        <w:pStyle w:val="Ttulo3"/>
+        <w:keepNext w:val="0"/>
+        <w:keepLines w:val="0"/>
+        <w:widowControl w:val="0"/>
+        <w:contextualSpacing w:val="0"/>
+        <w:rPr>
+          <w:color w:val="auto"/>
+        </w:rPr>
+      </w:pPr>
+      <w:r>
+        <w:rPr>
+          <w:color w:val="auto"/>
+        </w:rPr>
+        <w:t>Flujo normal</w:t>
+      </w:r>
+    </w:p>
+    <w:p>
+      <w:pPr>
+        <w:pStyle w:val="normal0"/>
+        <w:widowControl w:val="0"/>
+      </w:pPr>
+    </w:p>
+    <w:tbl>
+      <w:tblPr>
+        <w:bidiVisual/>
+        <w:tblW w:w="9360" w:type="dxa"/>
+        <w:tblInd w:w="90" w:type="dxa"/>
+        <w:tblBorders>
+          <w:top w:val="single" w:sz="8" w:space="0" w:color="000000"/>
+          <w:left w:val="single" w:sz="8" w:space="0" w:color="000000"/>
+          <w:bottom w:val="single" w:sz="8" w:space="0" w:color="000000"/>
+          <w:right w:val="single" w:sz="8" w:space="0" w:color="000000"/>
+          <w:insideH w:val="single" w:sz="8" w:space="0" w:color="000000"/>
+          <w:insideV w:val="single" w:sz="8" w:space="0" w:color="000000"/>
+        </w:tblBorders>
+        <w:tblLayout w:type="fixed"/>
+        <w:tblCellMar>
+          <w:left w:w="10" w:type="dxa"/>
+          <w:right w:w="10" w:type="dxa"/>
+        </w:tblCellMar>
+        <w:tblLook w:val="0000"/>
+      </w:tblPr>
+      <w:tblGrid>
+        <w:gridCol w:w="2460"/>
+        <w:gridCol w:w="6900"/>
+      </w:tblGrid>
+      <w:tr>
+        <w:tc>
+          <w:tcPr>
+            <w:tcW w:w="2460" w:type="dxa"/>
+            <w:shd w:val="clear" w:color="auto" w:fill="B6D7A8"/>
+            <w:tcMar>
+              <w:top w:w="100" w:type="dxa"/>
+              <w:left w:w="100" w:type="dxa"/>
+              <w:bottom w:w="100" w:type="dxa"/>
+              <w:right w:w="100" w:type="dxa"/>
+            </w:tcMar>
+          </w:tcPr>
+          <w:p>
+            <w:pPr>
+              <w:pStyle w:val="normal0"/>
+              <w:widowControl w:val="0"/>
+              <w:spacing w:line="240" w:lineRule="auto"/>
+            </w:pPr>
+            <w:r>
+              <w:rPr>
+                <w:b/>
+              </w:rPr>
+              <w:t>Propósito</w:t>
+            </w:r>
+          </w:p>
+        </w:tc>
+        <w:tc>
+          <w:tcPr>
+            <w:tcW w:w="6900" w:type="dxa"/>
+          </w:tcPr>
+          <w:p>
+            <w:pPr>
+              <w:pStyle w:val="normal0"/>
+              <w:widowControl w:val="0"/>
+              <w:spacing w:line="240" w:lineRule="auto"/>
+            </w:pPr>
+            <w:r>
+              <w:t xml:space="preserve">Navegar por la Carta gourmet </w:t>
+            </w:r>
+          </w:p>
+        </w:tc>
+      </w:tr>
+      <w:tr>
+        <w:tc>
+          <w:tcPr>
+            <w:tcW w:w="2460" w:type="dxa"/>
+            <w:shd w:val="clear" w:color="auto" w:fill="B6D7A8"/>
+            <w:tcMar>
+              <w:top w:w="100" w:type="dxa"/>
+              <w:left w:w="100" w:type="dxa"/>
+              <w:bottom w:w="100" w:type="dxa"/>
+              <w:right w:w="100" w:type="dxa"/>
+            </w:tcMar>
+          </w:tcPr>
+          <w:p>
+            <w:pPr>
+              <w:pStyle w:val="normal0"/>
+              <w:widowControl w:val="0"/>
+              <w:spacing w:line="240" w:lineRule="auto"/>
+            </w:pPr>
+            <w:proofErr w:type="spellStart"/>
+            <w:r>
+              <w:rPr>
+                <w:b/>
+              </w:rPr>
+              <w:t>Prerequisitos</w:t>
+            </w:r>
+            <w:proofErr w:type="spellEnd"/>
+          </w:p>
+        </w:tc>
+        <w:tc>
+          <w:tcPr>
+            <w:tcW w:w="6900" w:type="dxa"/>
+          </w:tcPr>
+          <w:p>
+            <w:pPr>
+              <w:pStyle w:val="normal0"/>
+              <w:widowControl w:val="0"/>
+              <w:spacing w:line="240" w:lineRule="auto"/>
+            </w:pPr>
+            <w:r>
+              <w:t>Se tiene que enfocar la cámara a la carta gourmet para generar la carta aumentada.</w:t>
+            </w:r>
+          </w:p>
+        </w:tc>
+      </w:tr>
+      <w:tr>
+        <w:trPr>
+          <w:trHeight w:val="725"/>
+        </w:trPr>
+        <w:tc>
+          <w:tcPr>
+            <w:tcW w:w="2460" w:type="dxa"/>
+            <w:shd w:val="clear" w:color="auto" w:fill="B6D7A8"/>
+            <w:tcMar>
+              <w:top w:w="100" w:type="dxa"/>
+              <w:left w:w="100" w:type="dxa"/>
+              <w:bottom w:w="100" w:type="dxa"/>
+              <w:right w:w="100" w:type="dxa"/>
+            </w:tcMar>
+          </w:tcPr>
+          <w:p>
+            <w:pPr>
+              <w:pStyle w:val="normal0"/>
+              <w:widowControl w:val="0"/>
+              <w:spacing w:line="240" w:lineRule="auto"/>
+            </w:pPr>
+            <w:r>
+              <w:rPr>
+                <w:b/>
+              </w:rPr>
+              <w:t>Datos de Prueba</w:t>
+            </w:r>
+          </w:p>
+        </w:tc>
+        <w:tc>
+          <w:tcPr>
+            <w:tcW w:w="6900" w:type="dxa"/>
+          </w:tcPr>
+          <w:p>
+            <w:pPr>
+              <w:pStyle w:val="normal0"/>
+              <w:widowControl w:val="0"/>
+              <w:spacing w:line="240" w:lineRule="auto"/>
+            </w:pPr>
+            <w:r>
+              <w:t>Ninguno</w:t>
+            </w:r>
+          </w:p>
+        </w:tc>
+      </w:tr>
+      <w:tr>
+        <w:tc>
+          <w:tcPr>
+            <w:tcW w:w="2460" w:type="dxa"/>
+            <w:shd w:val="clear" w:color="auto" w:fill="B6D7A8"/>
+            <w:tcMar>
+              <w:top w:w="100" w:type="dxa"/>
+              <w:left w:w="100" w:type="dxa"/>
+              <w:bottom w:w="100" w:type="dxa"/>
+              <w:right w:w="100" w:type="dxa"/>
+            </w:tcMar>
+          </w:tcPr>
+          <w:p>
+            <w:pPr>
+              <w:pStyle w:val="normal0"/>
+              <w:widowControl w:val="0"/>
+              <w:spacing w:line="240" w:lineRule="auto"/>
+            </w:pPr>
+            <w:r>
+              <w:rPr>
+                <w:b/>
+              </w:rPr>
+              <w:t>Pasos</w:t>
+            </w:r>
+          </w:p>
+        </w:tc>
+        <w:tc>
+          <w:tcPr>
+            <w:tcW w:w="6900" w:type="dxa"/>
+          </w:tcPr>
+          <w:p>
+            <w:pPr>
+              <w:pStyle w:val="normal0"/>
+              <w:widowControl w:val="0"/>
+              <w:numPr>
+                <w:ilvl w:val="0"/>
+                <w:numId w:val="18"/>
+              </w:numPr>
+              <w:spacing w:line="240" w:lineRule="auto"/>
+              <w:contextualSpacing/>
+            </w:pPr>
+            <w:r>
+              <w:t xml:space="preserve">Presiona </w:t>
+            </w:r>
+            <w:r>
+              <w:t>el botón siguiente de Categoría</w:t>
+            </w:r>
+          </w:p>
+          <w:p>
+            <w:pPr>
+              <w:pStyle w:val="normal0"/>
+              <w:widowControl w:val="0"/>
+              <w:numPr>
+                <w:ilvl w:val="0"/>
+                <w:numId w:val="18"/>
+              </w:numPr>
+              <w:spacing w:line="240" w:lineRule="auto"/>
+              <w:contextualSpacing/>
+            </w:pPr>
+            <w:r>
+              <w:t>El sistema cambia de Categoría de PLATO a BEBIDA.</w:t>
+            </w:r>
+          </w:p>
+          <w:p>
+            <w:pPr>
+              <w:pStyle w:val="normal0"/>
+              <w:widowControl w:val="0"/>
+              <w:numPr>
+                <w:ilvl w:val="0"/>
+                <w:numId w:val="18"/>
+              </w:numPr>
+              <w:spacing w:line="240" w:lineRule="auto"/>
+              <w:contextualSpacing/>
+            </w:pPr>
+            <w:r>
+              <w:t>Presiona el botón siguiente de Menú tres veces</w:t>
+            </w:r>
+          </w:p>
+          <w:p>
+            <w:pPr>
+              <w:pStyle w:val="normal0"/>
+              <w:widowControl w:val="0"/>
+              <w:spacing w:line="240" w:lineRule="auto"/>
+              <w:ind w:left="1080"/>
+              <w:contextualSpacing/>
+            </w:pPr>
+            <w:r>
+              <w:t xml:space="preserve"> </w:t>
+            </w:r>
+          </w:p>
+          <w:p>
+            <w:pPr>
+              <w:pStyle w:val="normal0"/>
+              <w:widowControl w:val="0"/>
+              <w:spacing w:line="240" w:lineRule="auto"/>
+              <w:ind w:left="1080"/>
+              <w:contextualSpacing/>
+            </w:pPr>
+          </w:p>
+          <w:p>
+            <w:pPr>
+              <w:pStyle w:val="normal0"/>
+              <w:widowControl w:val="0"/>
+              <w:spacing w:line="240" w:lineRule="auto"/>
+              <w:ind w:left="720"/>
+              <w:contextualSpacing/>
+            </w:pPr>
+          </w:p>
+        </w:tc>
+      </w:tr>
+      <w:tr>
+        <w:tc>
+          <w:tcPr>
+            <w:tcW w:w="2460" w:type="dxa"/>
+            <w:shd w:val="clear" w:color="auto" w:fill="B6D7A8"/>
+            <w:tcMar>
+              <w:top w:w="100" w:type="dxa"/>
+              <w:left w:w="100" w:type="dxa"/>
+              <w:bottom w:w="100" w:type="dxa"/>
+              <w:right w:w="100" w:type="dxa"/>
+            </w:tcMar>
+          </w:tcPr>
+          <w:p>
+            <w:pPr>
+              <w:pStyle w:val="normal0"/>
+              <w:widowControl w:val="0"/>
+              <w:spacing w:line="240" w:lineRule="auto"/>
+            </w:pPr>
+            <w:r>
+              <w:rPr>
+                <w:b/>
+              </w:rPr>
+              <w:t>Resultado esperado</w:t>
+            </w:r>
+          </w:p>
+        </w:tc>
+        <w:tc>
+          <w:tcPr>
+            <w:tcW w:w="6900" w:type="dxa"/>
+          </w:tcPr>
+          <w:p>
+            <w:pPr>
+              <w:pStyle w:val="normal0"/>
+              <w:widowControl w:val="0"/>
+              <w:spacing w:line="240" w:lineRule="auto"/>
+            </w:pPr>
+            <w:r>
+              <w:t>El sistema desplaza el selector de menú en la posición con el nombre capuchino.</w:t>
+            </w:r>
+          </w:p>
+        </w:tc>
+      </w:tr>
+    </w:tbl>
+    <w:p/>
     <w:p/>
     <w:p/>
     <w:sectPr>
@@ -7250,6 +7907,119 @@
     </w:lvl>
   </w:abstractNum>
   <w:abstractNum w:abstractNumId="8">
+    <w:nsid w:val="40C761D4"/>
+    <w:multiLevelType w:val="multilevel"/>
+    <w:tmpl w:val="B7B29634"/>
+    <w:lvl w:ilvl="0">
+      <w:start w:val="1"/>
+      <w:numFmt w:val="decimal"/>
+      <w:lvlText w:val="%1."/>
+      <w:lvlJc w:val="left"/>
+      <w:pPr>
+        <w:ind w:left="720" w:firstLine="360"/>
+      </w:pPr>
+      <w:rPr>
+        <w:u w:val="none"/>
+      </w:rPr>
+    </w:lvl>
+    <w:lvl w:ilvl="1">
+      <w:start w:val="1"/>
+      <w:numFmt w:val="lowerLetter"/>
+      <w:lvlText w:val="%2."/>
+      <w:lvlJc w:val="left"/>
+      <w:pPr>
+        <w:ind w:left="1440" w:firstLine="1080"/>
+      </w:pPr>
+      <w:rPr>
+        <w:u w:val="none"/>
+      </w:rPr>
+    </w:lvl>
+    <w:lvl w:ilvl="2">
+      <w:start w:val="1"/>
+      <w:numFmt w:val="lowerRoman"/>
+      <w:lvlText w:val="%3."/>
+      <w:lvlJc w:val="left"/>
+      <w:pPr>
+        <w:ind w:left="2160" w:firstLine="1800"/>
+      </w:pPr>
+      <w:rPr>
+        <w:u w:val="none"/>
+      </w:rPr>
+    </w:lvl>
+    <w:lvl w:ilvl="3">
+      <w:start w:val="1"/>
+      <w:numFmt w:val="decimal"/>
+      <w:lvlText w:val="%4."/>
+      <w:lvlJc w:val="left"/>
+      <w:pPr>
+        <w:ind w:left="2880" w:firstLine="2520"/>
+      </w:pPr>
+      <w:rPr>
+        <w:u w:val="none"/>
+      </w:rPr>
+    </w:lvl>
+    <w:lvl w:ilvl="4">
+      <w:start w:val="1"/>
+      <w:numFmt w:val="lowerLetter"/>
+      <w:lvlText w:val="%5."/>
+      <w:lvlJc w:val="left"/>
+      <w:pPr>
+        <w:ind w:left="3600" w:firstLine="3240"/>
+      </w:pPr>
+      <w:rPr>
+        <w:u w:val="none"/>
+      </w:rPr>
+    </w:lvl>
+    <w:lvl w:ilvl="5">
+      <w:start w:val="1"/>
+      <w:numFmt w:val="lowerRoman"/>
+      <w:lvlText w:val="%6."/>
+      <w:lvlJc w:val="left"/>
+      <w:pPr>
+        <w:ind w:left="4320" w:firstLine="3960"/>
+      </w:pPr>
+      <w:rPr>
+        <w:u w:val="none"/>
+      </w:rPr>
+    </w:lvl>
+    <w:lvl w:ilvl="6">
+      <w:start w:val="1"/>
+      <w:numFmt w:val="decimal"/>
+      <w:lvlText w:val="%7."/>
+      <w:lvlJc w:val="left"/>
+      <w:pPr>
+        <w:ind w:left="5040" w:firstLine="4680"/>
+      </w:pPr>
+      <w:rPr>
+        <w:u w:val="none"/>
+      </w:rPr>
+    </w:lvl>
+    <w:lvl w:ilvl="7">
+      <w:start w:val="1"/>
+      <w:numFmt w:val="lowerLetter"/>
+      <w:lvlText w:val="%8."/>
+      <w:lvlJc w:val="left"/>
+      <w:pPr>
+        <w:ind w:left="5760" w:firstLine="5400"/>
+      </w:pPr>
+      <w:rPr>
+        <w:u w:val="none"/>
+      </w:rPr>
+    </w:lvl>
+    <w:lvl w:ilvl="8">
+      <w:start w:val="1"/>
+      <w:numFmt w:val="lowerRoman"/>
+      <w:lvlText w:val="%9."/>
+      <w:lvlJc w:val="left"/>
+      <w:pPr>
+        <w:ind w:left="6480" w:firstLine="6120"/>
+      </w:pPr>
+      <w:rPr>
+        <w:u w:val="none"/>
+      </w:rPr>
+    </w:lvl>
+  </w:abstractNum>
+  <w:abstractNum w:abstractNumId="9">
     <w:nsid w:val="461D7BAC"/>
     <w:multiLevelType w:val="multilevel"/>
     <w:tmpl w:val="B7B29634"/>
@@ -7362,7 +8132,7 @@
       </w:rPr>
     </w:lvl>
   </w:abstractNum>
-  <w:abstractNum w:abstractNumId="9">
+  <w:abstractNum w:abstractNumId="10">
     <w:nsid w:val="4BEE35BC"/>
     <w:multiLevelType w:val="hybridMultilevel"/>
     <w:tmpl w:val="788C2CCE"/>
@@ -7475,7 +8245,120 @@
       </w:rPr>
     </w:lvl>
   </w:abstractNum>
-  <w:abstractNum w:abstractNumId="10">
+  <w:abstractNum w:abstractNumId="11">
+    <w:nsid w:val="558813D3"/>
+    <w:multiLevelType w:val="multilevel"/>
+    <w:tmpl w:val="B7B29634"/>
+    <w:lvl w:ilvl="0">
+      <w:start w:val="1"/>
+      <w:numFmt w:val="decimal"/>
+      <w:lvlText w:val="%1."/>
+      <w:lvlJc w:val="left"/>
+      <w:pPr>
+        <w:ind w:left="720" w:firstLine="360"/>
+      </w:pPr>
+      <w:rPr>
+        <w:u w:val="none"/>
+      </w:rPr>
+    </w:lvl>
+    <w:lvl w:ilvl="1">
+      <w:start w:val="1"/>
+      <w:numFmt w:val="lowerLetter"/>
+      <w:lvlText w:val="%2."/>
+      <w:lvlJc w:val="left"/>
+      <w:pPr>
+        <w:ind w:left="1440" w:firstLine="1080"/>
+      </w:pPr>
+      <w:rPr>
+        <w:u w:val="none"/>
+      </w:rPr>
+    </w:lvl>
+    <w:lvl w:ilvl="2">
+      <w:start w:val="1"/>
+      <w:numFmt w:val="lowerRoman"/>
+      <w:lvlText w:val="%3."/>
+      <w:lvlJc w:val="left"/>
+      <w:pPr>
+        <w:ind w:left="2160" w:firstLine="1800"/>
+      </w:pPr>
+      <w:rPr>
+        <w:u w:val="none"/>
+      </w:rPr>
+    </w:lvl>
+    <w:lvl w:ilvl="3">
+      <w:start w:val="1"/>
+      <w:numFmt w:val="decimal"/>
+      <w:lvlText w:val="%4."/>
+      <w:lvlJc w:val="left"/>
+      <w:pPr>
+        <w:ind w:left="2880" w:firstLine="2520"/>
+      </w:pPr>
+      <w:rPr>
+        <w:u w:val="none"/>
+      </w:rPr>
+    </w:lvl>
+    <w:lvl w:ilvl="4">
+      <w:start w:val="1"/>
+      <w:numFmt w:val="lowerLetter"/>
+      <w:lvlText w:val="%5."/>
+      <w:lvlJc w:val="left"/>
+      <w:pPr>
+        <w:ind w:left="3600" w:firstLine="3240"/>
+      </w:pPr>
+      <w:rPr>
+        <w:u w:val="none"/>
+      </w:rPr>
+    </w:lvl>
+    <w:lvl w:ilvl="5">
+      <w:start w:val="1"/>
+      <w:numFmt w:val="lowerRoman"/>
+      <w:lvlText w:val="%6."/>
+      <w:lvlJc w:val="left"/>
+      <w:pPr>
+        <w:ind w:left="4320" w:firstLine="3960"/>
+      </w:pPr>
+      <w:rPr>
+        <w:u w:val="none"/>
+      </w:rPr>
+    </w:lvl>
+    <w:lvl w:ilvl="6">
+      <w:start w:val="1"/>
+      <w:numFmt w:val="decimal"/>
+      <w:lvlText w:val="%7."/>
+      <w:lvlJc w:val="left"/>
+      <w:pPr>
+        <w:ind w:left="5040" w:firstLine="4680"/>
+      </w:pPr>
+      <w:rPr>
+        <w:u w:val="none"/>
+      </w:rPr>
+    </w:lvl>
+    <w:lvl w:ilvl="7">
+      <w:start w:val="1"/>
+      <w:numFmt w:val="lowerLetter"/>
+      <w:lvlText w:val="%8."/>
+      <w:lvlJc w:val="left"/>
+      <w:pPr>
+        <w:ind w:left="5760" w:firstLine="5400"/>
+      </w:pPr>
+      <w:rPr>
+        <w:u w:val="none"/>
+      </w:rPr>
+    </w:lvl>
+    <w:lvl w:ilvl="8">
+      <w:start w:val="1"/>
+      <w:numFmt w:val="lowerRoman"/>
+      <w:lvlText w:val="%9."/>
+      <w:lvlJc w:val="left"/>
+      <w:pPr>
+        <w:ind w:left="6480" w:firstLine="6120"/>
+      </w:pPr>
+      <w:rPr>
+        <w:u w:val="none"/>
+      </w:rPr>
+    </w:lvl>
+  </w:abstractNum>
+  <w:abstractNum w:abstractNumId="12">
     <w:nsid w:val="60EC1050"/>
     <w:multiLevelType w:val="multilevel"/>
     <w:tmpl w:val="B7B29634"/>
@@ -7588,7 +8471,7 @@
       </w:rPr>
     </w:lvl>
   </w:abstractNum>
-  <w:abstractNum w:abstractNumId="11">
+  <w:abstractNum w:abstractNumId="13">
     <w:nsid w:val="618B4D0A"/>
     <w:multiLevelType w:val="multilevel"/>
     <w:tmpl w:val="B7B29634"/>
@@ -7701,7 +8584,7 @@
       </w:rPr>
     </w:lvl>
   </w:abstractNum>
-  <w:abstractNum w:abstractNumId="12">
+  <w:abstractNum w:abstractNumId="14">
     <w:nsid w:val="6AFF798A"/>
     <w:multiLevelType w:val="multilevel"/>
     <w:tmpl w:val="B7B29634"/>
@@ -7814,7 +8697,7 @@
       </w:rPr>
     </w:lvl>
   </w:abstractNum>
-  <w:abstractNum w:abstractNumId="13">
+  <w:abstractNum w:abstractNumId="15">
     <w:nsid w:val="6B822B4F"/>
     <w:multiLevelType w:val="multilevel"/>
     <w:tmpl w:val="B7B29634"/>
@@ -7927,7 +8810,7 @@
       </w:rPr>
     </w:lvl>
   </w:abstractNum>
-  <w:abstractNum w:abstractNumId="14">
+  <w:abstractNum w:abstractNumId="16">
     <w:nsid w:val="6DF5248F"/>
     <w:multiLevelType w:val="multilevel"/>
     <w:tmpl w:val="B7B29634"/>
@@ -8040,7 +8923,7 @@
       </w:rPr>
     </w:lvl>
   </w:abstractNum>
-  <w:abstractNum w:abstractNumId="15">
+  <w:abstractNum w:abstractNumId="17">
     <w:nsid w:val="702C2801"/>
     <w:multiLevelType w:val="multilevel"/>
     <w:tmpl w:val="B7B29634"/>
@@ -8154,22 +9037,22 @@
     </w:lvl>
   </w:abstractNum>
   <w:num w:numId="1">
-    <w:abstractNumId w:val="9"/>
+    <w:abstractNumId w:val="10"/>
   </w:num>
   <w:num w:numId="2">
-    <w:abstractNumId w:val="15"/>
+    <w:abstractNumId w:val="17"/>
   </w:num>
   <w:num w:numId="3">
     <w:abstractNumId w:val="4"/>
   </w:num>
   <w:num w:numId="4">
-    <w:abstractNumId w:val="10"/>
+    <w:abstractNumId w:val="12"/>
   </w:num>
   <w:num w:numId="5">
     <w:abstractNumId w:val="3"/>
   </w:num>
   <w:num w:numId="6">
-    <w:abstractNumId w:val="13"/>
+    <w:abstractNumId w:val="15"/>
   </w:num>
   <w:num w:numId="7">
     <w:abstractNumId w:val="2"/>
@@ -8178,7 +9061,7 @@
     <w:abstractNumId w:val="0"/>
   </w:num>
   <w:num w:numId="9">
-    <w:abstractNumId w:val="8"/>
+    <w:abstractNumId w:val="9"/>
   </w:num>
   <w:num w:numId="10">
     <w:abstractNumId w:val="5"/>
@@ -8187,19 +9070,25 @@
     <w:abstractNumId w:val="6"/>
   </w:num>
   <w:num w:numId="12">
-    <w:abstractNumId w:val="11"/>
+    <w:abstractNumId w:val="13"/>
   </w:num>
   <w:num w:numId="13">
     <w:abstractNumId w:val="1"/>
   </w:num>
   <w:num w:numId="14">
-    <w:abstractNumId w:val="14"/>
+    <w:abstractNumId w:val="16"/>
   </w:num>
   <w:num w:numId="15">
     <w:abstractNumId w:val="7"/>
   </w:num>
   <w:num w:numId="16">
-    <w:abstractNumId w:val="12"/>
+    <w:abstractNumId w:val="14"/>
+  </w:num>
+  <w:num w:numId="17">
+    <w:abstractNumId w:val="11"/>
+  </w:num>
+  <w:num w:numId="18">
+    <w:abstractNumId w:val="8"/>
   </w:num>
 </w:numbering>
 </file>

</xml_diff>